<commit_message>
latest dev on quote_query.py and some doc changes.
</commit_message>
<xml_diff>
--- a/track_port/track_port.docx
+++ b/track_port/track_port.docx
@@ -2945,7 +2945,15 @@
         <w:pStyle w:val="codeblock"/>
       </w:pPr>
       <w:r>
-        <w:t xml:space="preserve">| id           | int(10) unsigned | NO   | PRI | NULL    | </w:t>
+        <w:t xml:space="preserve">| id           | </w:t>
+      </w:r>
+      <w:proofErr w:type="gramStart"/>
+      <w:r>
+        <w:t>int(</w:t>
+      </w:r>
+      <w:proofErr w:type="gramEnd"/>
+      <w:r>
+        <w:t xml:space="preserve">10) unsigned | NO   | PRI | NULL    | </w:t>
       </w:r>
       <w:proofErr w:type="spellStart"/>
       <w:r>
@@ -2969,47 +2977,95 @@
       </w:r>
       <w:proofErr w:type="spellEnd"/>
       <w:r>
-        <w:t xml:space="preserve"> | varchar(256)     | YES  |     |         |                |</w:t>
-      </w:r>
-    </w:p>
-    <w:p>
-      <w:pPr>
-        <w:pStyle w:val="codeblock"/>
-      </w:pPr>
-      <w:r>
-        <w:t>| symbol       | varchar(32)      | YES  |     |         |                |</w:t>
-      </w:r>
-    </w:p>
-    <w:p>
-      <w:pPr>
-        <w:pStyle w:val="codeblock"/>
-      </w:pPr>
-      <w:r>
-        <w:t>| sector       | varchar(32)      | YES  |     |         |                |</w:t>
-      </w:r>
-    </w:p>
-    <w:p>
-      <w:pPr>
-        <w:pStyle w:val="codeblock"/>
-      </w:pPr>
-      <w:r>
-        <w:t>| position     | varchar(16)      | YES  |     |         |                |</w:t>
-      </w:r>
-    </w:p>
-    <w:p>
-      <w:pPr>
-        <w:pStyle w:val="codeblock"/>
-      </w:pPr>
-      <w:r>
-        <w:t>| descriptor   | varchar(16)      | YES  |     |         |                |</w:t>
-      </w:r>
-    </w:p>
-    <w:p>
-      <w:pPr>
-        <w:pStyle w:val="codeblock"/>
-      </w:pPr>
-      <w:r>
-        <w:t>| shares       | decimal(14,4)    | YES  |     | 0.0000  |                |</w:t>
+        <w:t xml:space="preserve"> | </w:t>
+      </w:r>
+      <w:proofErr w:type="gramStart"/>
+      <w:r>
+        <w:t>varchar(</w:t>
+      </w:r>
+      <w:proofErr w:type="gramEnd"/>
+      <w:r>
+        <w:t>256)     | YES  |     |         |                |</w:t>
+      </w:r>
+    </w:p>
+    <w:p>
+      <w:pPr>
+        <w:pStyle w:val="codeblock"/>
+      </w:pPr>
+      <w:r>
+        <w:t xml:space="preserve">| symbol       | </w:t>
+      </w:r>
+      <w:proofErr w:type="gramStart"/>
+      <w:r>
+        <w:t>varchar(</w:t>
+      </w:r>
+      <w:proofErr w:type="gramEnd"/>
+      <w:r>
+        <w:t>32)      | YES  |     |         |                |</w:t>
+      </w:r>
+    </w:p>
+    <w:p>
+      <w:pPr>
+        <w:pStyle w:val="codeblock"/>
+      </w:pPr>
+      <w:r>
+        <w:t xml:space="preserve">| sector       | </w:t>
+      </w:r>
+      <w:proofErr w:type="gramStart"/>
+      <w:r>
+        <w:t>varchar(</w:t>
+      </w:r>
+      <w:proofErr w:type="gramEnd"/>
+      <w:r>
+        <w:t>32)      | YES  |     |         |                |</w:t>
+      </w:r>
+    </w:p>
+    <w:p>
+      <w:pPr>
+        <w:pStyle w:val="codeblock"/>
+      </w:pPr>
+      <w:r>
+        <w:t xml:space="preserve">| position     | </w:t>
+      </w:r>
+      <w:proofErr w:type="gramStart"/>
+      <w:r>
+        <w:t>varchar(</w:t>
+      </w:r>
+      <w:proofErr w:type="gramEnd"/>
+      <w:r>
+        <w:t>16)      | YES  |     |         |                |</w:t>
+      </w:r>
+    </w:p>
+    <w:p>
+      <w:pPr>
+        <w:pStyle w:val="codeblock"/>
+      </w:pPr>
+      <w:r>
+        <w:t xml:space="preserve">| descriptor   | </w:t>
+      </w:r>
+      <w:proofErr w:type="gramStart"/>
+      <w:r>
+        <w:t>varchar(</w:t>
+      </w:r>
+      <w:proofErr w:type="gramEnd"/>
+      <w:r>
+        <w:t>16)      | YES  |     |         |                |</w:t>
+      </w:r>
+    </w:p>
+    <w:p>
+      <w:pPr>
+        <w:pStyle w:val="codeblock"/>
+      </w:pPr>
+      <w:r>
+        <w:t xml:space="preserve">| shares       | </w:t>
+      </w:r>
+      <w:proofErr w:type="gramStart"/>
+      <w:r>
+        <w:t>decimal(</w:t>
+      </w:r>
+      <w:proofErr w:type="gramEnd"/>
+      <w:r>
+        <w:t>14,4)    | YES  |     | 0.0000  |                |</w:t>
       </w:r>
     </w:p>
     <w:p>
@@ -3025,7 +3081,15 @@
       </w:r>
       <w:proofErr w:type="spellEnd"/>
       <w:r>
-        <w:t xml:space="preserve">   | decimal(14,4)    | YES  |     | 0.0000  |                |</w:t>
+        <w:t xml:space="preserve">   | </w:t>
+      </w:r>
+      <w:proofErr w:type="gramStart"/>
+      <w:r>
+        <w:t>decimal(</w:t>
+      </w:r>
+      <w:proofErr w:type="gramEnd"/>
+      <w:r>
+        <w:t>14,4)    | YES  |     | 0.0000  |                |</w:t>
       </w:r>
     </w:p>
     <w:p>
@@ -3041,7 +3105,15 @@
       </w:r>
       <w:proofErr w:type="spellEnd"/>
       <w:r>
-        <w:t xml:space="preserve">    | date             | YES  |     | NULL    |                |</w:t>
+        <w:t xml:space="preserve">    | date             | </w:t>
+      </w:r>
+      <w:proofErr w:type="gramStart"/>
+      <w:r>
+        <w:t>YES  |</w:t>
+      </w:r>
+      <w:proofErr w:type="gramEnd"/>
+      <w:r>
+        <w:t xml:space="preserve">     | NULL    |                |</w:t>
       </w:r>
     </w:p>
     <w:p>
@@ -3052,12 +3124,17 @@
         <w:t xml:space="preserve">| closed       | </w:t>
       </w:r>
       <w:proofErr w:type="spellStart"/>
+      <w:proofErr w:type="gramStart"/>
       <w:r>
         <w:t>tinyint</w:t>
       </w:r>
       <w:proofErr w:type="spellEnd"/>
       <w:r>
-        <w:t>(1)       | YES  |     | 0       |                |</w:t>
+        <w:t>(</w:t>
+      </w:r>
+      <w:proofErr w:type="gramEnd"/>
+      <w:r>
+        <w:t>1)       | YES  |     | 0       |                |</w:t>
       </w:r>
     </w:p>
     <w:p>
@@ -3069,11 +3146,19 @@
       </w:r>
       <w:proofErr w:type="spellStart"/>
       <w:r>
-        <w:t>close_price</w:t>
-      </w:r>
-      <w:proofErr w:type="spellEnd"/>
-      <w:r>
-        <w:t xml:space="preserve">  | decimal(14,4)    | YES  |     | 0.0000  |                |</w:t>
+        <w:t>close_</w:t>
+      </w:r>
+      <w:proofErr w:type="gramStart"/>
+      <w:r>
+        <w:t>price</w:t>
+      </w:r>
+      <w:proofErr w:type="spellEnd"/>
+      <w:r>
+        <w:t xml:space="preserve">  |</w:t>
+      </w:r>
+      <w:proofErr w:type="gramEnd"/>
+      <w:r>
+        <w:t xml:space="preserve"> decimal(14,4)    | YES  |     | 0.0000  |                |</w:t>
       </w:r>
     </w:p>
     <w:p>
@@ -3089,23 +3174,47 @@
       </w:r>
       <w:proofErr w:type="spellEnd"/>
       <w:r>
-        <w:t xml:space="preserve">   | date             | YES  |     | NULL    |                |</w:t>
-      </w:r>
-    </w:p>
-    <w:p>
-      <w:pPr>
-        <w:pStyle w:val="codeblock"/>
-      </w:pPr>
-      <w:r>
-        <w:t>| expiration   | date             | YES  |     | NULL    |                |</w:t>
-      </w:r>
-    </w:p>
-    <w:p>
-      <w:pPr>
-        <w:pStyle w:val="codeblock"/>
-      </w:pPr>
-      <w:r>
-        <w:t>| strike       | decimal(14,4)    | YES  |     | 0.0000  |                |</w:t>
+        <w:t xml:space="preserve">   | date             | </w:t>
+      </w:r>
+      <w:proofErr w:type="gramStart"/>
+      <w:r>
+        <w:t>YES  |</w:t>
+      </w:r>
+      <w:proofErr w:type="gramEnd"/>
+      <w:r>
+        <w:t xml:space="preserve">     | NULL    |                |</w:t>
+      </w:r>
+    </w:p>
+    <w:p>
+      <w:pPr>
+        <w:pStyle w:val="codeblock"/>
+      </w:pPr>
+      <w:r>
+        <w:t xml:space="preserve">| expiration   | date             | </w:t>
+      </w:r>
+      <w:proofErr w:type="gramStart"/>
+      <w:r>
+        <w:t>YES  |</w:t>
+      </w:r>
+      <w:proofErr w:type="gramEnd"/>
+      <w:r>
+        <w:t xml:space="preserve">     | NULL    |                |</w:t>
+      </w:r>
+    </w:p>
+    <w:p>
+      <w:pPr>
+        <w:pStyle w:val="codeblock"/>
+      </w:pPr>
+      <w:r>
+        <w:t xml:space="preserve">| strike       | </w:t>
+      </w:r>
+      <w:proofErr w:type="gramStart"/>
+      <w:r>
+        <w:t>decimal(</w:t>
+      </w:r>
+      <w:proofErr w:type="gramEnd"/>
+      <w:r>
+        <w:t>14,4)    | YES  |     | 0.0000  |                |</w:t>
       </w:r>
     </w:p>
     <w:p>
@@ -3166,7 +3275,15 @@
     </w:p>
     <w:p>
       <w:r>
-        <w:t>One further note regarding the field sector, dividends are marked as such by setting sector to “dividend”. By doing so, it is possible to include dividends as part of a position’s overall return.</w:t>
+        <w:t xml:space="preserve">One further </w:t>
+      </w:r>
+      <w:proofErr w:type="gramStart"/>
+      <w:r>
+        <w:t>note</w:t>
+      </w:r>
+      <w:proofErr w:type="gramEnd"/>
+      <w:r>
+        <w:t xml:space="preserve"> regarding the field sector, dividends are marked as such by setting sector to “dividend”. By doing so, it is possible to include dividends as part of a position’s overall return.</w:t>
       </w:r>
     </w:p>
     <w:p>
@@ -3241,7 +3358,15 @@
         <w:pStyle w:val="codeblock"/>
       </w:pPr>
       <w:r>
-        <w:t xml:space="preserve">| id             | int unsigned  | NO   | PRI | NULL    | </w:t>
+        <w:t xml:space="preserve">| id             | int </w:t>
+      </w:r>
+      <w:proofErr w:type="gramStart"/>
+      <w:r>
+        <w:t>unsigned  |</w:t>
+      </w:r>
+      <w:proofErr w:type="gramEnd"/>
+      <w:r>
+        <w:t xml:space="preserve"> NO   | PRI | NULL    | </w:t>
       </w:r>
       <w:proofErr w:type="spellStart"/>
       <w:r>
@@ -3265,23 +3390,47 @@
       </w:r>
       <w:proofErr w:type="spellEnd"/>
       <w:r>
-        <w:t xml:space="preserve">   | varchar(256)  | YES  |     |         |                |</w:t>
-      </w:r>
-    </w:p>
-    <w:p>
-      <w:pPr>
-        <w:pStyle w:val="codeblock"/>
-      </w:pPr>
-      <w:r>
-        <w:t>| cash           | decimal(14,4) | YES  |     | 0.0000  |                |</w:t>
-      </w:r>
-    </w:p>
-    <w:p>
-      <w:pPr>
-        <w:pStyle w:val="codeblock"/>
-      </w:pPr>
-      <w:r>
-        <w:t>| total          | decimal(14,4) | YES  |     | 0.0000  |                |</w:t>
+        <w:t xml:space="preserve">   | </w:t>
+      </w:r>
+      <w:proofErr w:type="gramStart"/>
+      <w:r>
+        <w:t>varchar(</w:t>
+      </w:r>
+      <w:proofErr w:type="gramEnd"/>
+      <w:r>
+        <w:t>256)  | YES  |     |         |                |</w:t>
+      </w:r>
+    </w:p>
+    <w:p>
+      <w:pPr>
+        <w:pStyle w:val="codeblock"/>
+      </w:pPr>
+      <w:r>
+        <w:t xml:space="preserve">| cash           | </w:t>
+      </w:r>
+      <w:proofErr w:type="gramStart"/>
+      <w:r>
+        <w:t>decimal(</w:t>
+      </w:r>
+      <w:proofErr w:type="gramEnd"/>
+      <w:r>
+        <w:t>14,4) | YES  |     | 0.0000  |                |</w:t>
+      </w:r>
+    </w:p>
+    <w:p>
+      <w:pPr>
+        <w:pStyle w:val="codeblock"/>
+      </w:pPr>
+      <w:r>
+        <w:t xml:space="preserve">| total          | </w:t>
+      </w:r>
+      <w:proofErr w:type="gramStart"/>
+      <w:r>
+        <w:t>decimal(</w:t>
+      </w:r>
+      <w:proofErr w:type="gramEnd"/>
+      <w:r>
+        <w:t>14,4) | YES  |     | 0.0000  |                |</w:t>
       </w:r>
     </w:p>
     <w:p>
@@ -3297,7 +3446,15 @@
       </w:r>
       <w:proofErr w:type="spellEnd"/>
       <w:r>
-        <w:t xml:space="preserve">    | decimal(14,4) | YES  |     | 0.0000  |                |</w:t>
+        <w:t xml:space="preserve">    | </w:t>
+      </w:r>
+      <w:proofErr w:type="gramStart"/>
+      <w:r>
+        <w:t>decimal(</w:t>
+      </w:r>
+      <w:proofErr w:type="gramEnd"/>
+      <w:r>
+        <w:t>14,4) | YES  |     | 0.0000  |                |</w:t>
       </w:r>
     </w:p>
     <w:p>
@@ -3313,7 +3470,15 @@
       </w:r>
       <w:proofErr w:type="spellEnd"/>
       <w:r>
-        <w:t xml:space="preserve">        | decimal(14,4) | YES  |     | 0.0000  |                |</w:t>
+        <w:t xml:space="preserve">        | </w:t>
+      </w:r>
+      <w:proofErr w:type="gramStart"/>
+      <w:r>
+        <w:t>decimal(</w:t>
+      </w:r>
+      <w:proofErr w:type="gramEnd"/>
+      <w:r>
+        <w:t>14,4) | YES  |     | 0.0000  |                |</w:t>
       </w:r>
     </w:p>
     <w:p>
@@ -3329,7 +3494,15 @@
       </w:r>
       <w:proofErr w:type="spellEnd"/>
       <w:r>
-        <w:t xml:space="preserve"> | decimal(14,4) | YES  |     | 0.0000  |                |</w:t>
+        <w:t xml:space="preserve"> | </w:t>
+      </w:r>
+      <w:proofErr w:type="gramStart"/>
+      <w:r>
+        <w:t>decimal(</w:t>
+      </w:r>
+      <w:proofErr w:type="gramEnd"/>
+      <w:r>
+        <w:t>14,4) | YES  |     | 0.0000  |                |</w:t>
       </w:r>
     </w:p>
     <w:p>
@@ -3345,15 +3518,31 @@
       </w:r>
       <w:proofErr w:type="spellEnd"/>
       <w:r>
-        <w:t xml:space="preserve">       | decimal(14,4) | YES  |     | 0.0000  |                |</w:t>
-      </w:r>
-    </w:p>
-    <w:p>
-      <w:pPr>
-        <w:pStyle w:val="codeblock"/>
-      </w:pPr>
-      <w:r>
-        <w:t>| gain           | decimal(14,4) | YES  |     | 0.0000  |                |</w:t>
+        <w:t xml:space="preserve">       | </w:t>
+      </w:r>
+      <w:proofErr w:type="gramStart"/>
+      <w:r>
+        <w:t>decimal(</w:t>
+      </w:r>
+      <w:proofErr w:type="gramEnd"/>
+      <w:r>
+        <w:t>14,4) | YES  |     | 0.0000  |                |</w:t>
+      </w:r>
+    </w:p>
+    <w:p>
+      <w:pPr>
+        <w:pStyle w:val="codeblock"/>
+      </w:pPr>
+      <w:r>
+        <w:t xml:space="preserve">| gain           | </w:t>
+      </w:r>
+      <w:proofErr w:type="gramStart"/>
+      <w:r>
+        <w:t>decimal(</w:t>
+      </w:r>
+      <w:proofErr w:type="gramEnd"/>
+      <w:r>
+        <w:t>14,4) | YES  |     | 0.0000  |                |</w:t>
       </w:r>
     </w:p>
     <w:p>
@@ -3369,15 +3558,31 @@
       </w:r>
       <w:proofErr w:type="spellEnd"/>
       <w:r>
-        <w:t xml:space="preserve">   | decimal(14,4) | YES  |     | 0.0000  |                |</w:t>
-      </w:r>
-    </w:p>
-    <w:p>
-      <w:pPr>
-        <w:pStyle w:val="codeblock"/>
-      </w:pPr>
-      <w:r>
-        <w:t>| basis          | decimal(14,4) | YES  |     | 0.0000  |                |</w:t>
+        <w:t xml:space="preserve">   | </w:t>
+      </w:r>
+      <w:proofErr w:type="gramStart"/>
+      <w:r>
+        <w:t>decimal(</w:t>
+      </w:r>
+      <w:proofErr w:type="gramEnd"/>
+      <w:r>
+        <w:t>14,4) | YES  |     | 0.0000  |                |</w:t>
+      </w:r>
+    </w:p>
+    <w:p>
+      <w:pPr>
+        <w:pStyle w:val="codeblock"/>
+      </w:pPr>
+      <w:r>
+        <w:t xml:space="preserve">| basis          | </w:t>
+      </w:r>
+      <w:proofErr w:type="gramStart"/>
+      <w:r>
+        <w:t>decimal(</w:t>
+      </w:r>
+      <w:proofErr w:type="gramEnd"/>
+      <w:r>
+        <w:t>14,4) | YES  |     | 0.0000  |                |</w:t>
       </w:r>
     </w:p>
     <w:p>
@@ -3393,7 +3598,15 @@
       </w:r>
       <w:proofErr w:type="spellEnd"/>
       <w:r>
-        <w:t xml:space="preserve">        | int unsigned  | YES  |     | 0       |                |</w:t>
+        <w:t xml:space="preserve">        | int </w:t>
+      </w:r>
+      <w:proofErr w:type="gramStart"/>
+      <w:r>
+        <w:t>unsigned  |</w:t>
+      </w:r>
+      <w:proofErr w:type="gramEnd"/>
+      <w:r>
+        <w:t xml:space="preserve"> YES  |     | 0       |                |</w:t>
       </w:r>
     </w:p>
     <w:p>
@@ -3529,7 +3742,15 @@
         <w:pStyle w:val="codeblock"/>
       </w:pPr>
       <w:r>
-        <w:t xml:space="preserve">| id           | int(10) unsigned | NO   | PRI | NULL    | </w:t>
+        <w:t xml:space="preserve">| id           | </w:t>
+      </w:r>
+      <w:proofErr w:type="gramStart"/>
+      <w:r>
+        <w:t>int(</w:t>
+      </w:r>
+      <w:proofErr w:type="gramEnd"/>
+      <w:r>
+        <w:t xml:space="preserve">10) unsigned | NO   | PRI | NULL    | </w:t>
       </w:r>
       <w:proofErr w:type="spellStart"/>
       <w:r>
@@ -3545,7 +3766,15 @@
         <w:pStyle w:val="codeblock"/>
       </w:pPr>
       <w:r>
-        <w:t>| date         | date             | YES  |     | NULL    |                |</w:t>
+        <w:t xml:space="preserve">| date         | date             | </w:t>
+      </w:r>
+      <w:proofErr w:type="gramStart"/>
+      <w:r>
+        <w:t>YES  |</w:t>
+      </w:r>
+      <w:proofErr w:type="gramEnd"/>
+      <w:r>
+        <w:t xml:space="preserve">     | NULL    |                |</w:t>
       </w:r>
     </w:p>
     <w:p>
@@ -3561,7 +3790,15 @@
       </w:r>
       <w:proofErr w:type="spellEnd"/>
       <w:r>
-        <w:t xml:space="preserve"> | varchar(256)     | YES  |     |         |                |</w:t>
+        <w:t xml:space="preserve"> | </w:t>
+      </w:r>
+      <w:proofErr w:type="gramStart"/>
+      <w:r>
+        <w:t>varchar(</w:t>
+      </w:r>
+      <w:proofErr w:type="gramEnd"/>
+      <w:r>
+        <w:t>256)     | YES  |     |         |                |</w:t>
       </w:r>
     </w:p>
     <w:p>
@@ -3570,15 +3807,31 @@
       </w:pPr>
       <w:r>
         <w:lastRenderedPageBreak/>
-        <w:t>| total        | decimal(14,4)    | YES  |     | 0.0000  |                |</w:t>
-      </w:r>
-    </w:p>
-    <w:p>
-      <w:pPr>
-        <w:pStyle w:val="codeblock"/>
-      </w:pPr>
-      <w:r>
-        <w:t>| cash         | decimal(14,4)    | YES  |     | 0.0000  |                |</w:t>
+        <w:t xml:space="preserve">| total        | </w:t>
+      </w:r>
+      <w:proofErr w:type="gramStart"/>
+      <w:r>
+        <w:t>decimal(</w:t>
+      </w:r>
+      <w:proofErr w:type="gramEnd"/>
+      <w:r>
+        <w:t>14,4)    | YES  |     | 0.0000  |                |</w:t>
+      </w:r>
+    </w:p>
+    <w:p>
+      <w:pPr>
+        <w:pStyle w:val="codeblock"/>
+      </w:pPr>
+      <w:r>
+        <w:t xml:space="preserve">| cash         | </w:t>
+      </w:r>
+      <w:proofErr w:type="gramStart"/>
+      <w:r>
+        <w:t>decimal(</w:t>
+      </w:r>
+      <w:proofErr w:type="gramEnd"/>
+      <w:r>
+        <w:t>14,4)    | YES  |     | 0.0000  |                |</w:t>
       </w:r>
     </w:p>
     <w:p>
@@ -3697,63 +3950,127 @@
         <w:pStyle w:val="codeblock"/>
       </w:pPr>
       <w:r>
-        <w:t>| symbol     | varchar(32)      | NO   | PRI |         |       |</w:t>
-      </w:r>
-    </w:p>
-    <w:p>
-      <w:pPr>
-        <w:pStyle w:val="codeblock"/>
-      </w:pPr>
-      <w:r>
-        <w:t>| name       | varchar(32)      | YES  |     | NULL    |       |</w:t>
-      </w:r>
-    </w:p>
-    <w:p>
-      <w:pPr>
-        <w:pStyle w:val="codeblock"/>
-      </w:pPr>
-      <w:r>
-        <w:t>| last       | decimal(14,4)    | YES  |     | 0.0000  |       |</w:t>
-      </w:r>
-    </w:p>
-    <w:p>
-      <w:pPr>
-        <w:pStyle w:val="codeblock"/>
-      </w:pPr>
-      <w:r>
-        <w:t>| high       | decimal(14,4)    | YES  |     | 0.0000  |       |</w:t>
-      </w:r>
-    </w:p>
-    <w:p>
-      <w:pPr>
-        <w:pStyle w:val="codeblock"/>
-      </w:pPr>
-      <w:r>
-        <w:t>| low        | decimal(14,4)    | YES  |     | 0.0000  |       |</w:t>
-      </w:r>
-    </w:p>
-    <w:p>
-      <w:pPr>
-        <w:pStyle w:val="codeblock"/>
-      </w:pPr>
-      <w:r>
-        <w:t>| date       | date             | YES  |     | NULL    |       |</w:t>
-      </w:r>
-    </w:p>
-    <w:p>
-      <w:pPr>
-        <w:pStyle w:val="codeblock"/>
-      </w:pPr>
-      <w:r>
-        <w:t>| time       | time             | YES  |     | NULL    |       |</w:t>
-      </w:r>
-    </w:p>
-    <w:p>
-      <w:pPr>
-        <w:pStyle w:val="codeblock"/>
-      </w:pPr>
-      <w:r>
-        <w:t>| net        | decimal(14,4)    | YES  |     | 0.0000  |       |</w:t>
+        <w:t xml:space="preserve">| symbol     | </w:t>
+      </w:r>
+      <w:proofErr w:type="gramStart"/>
+      <w:r>
+        <w:t>varchar(</w:t>
+      </w:r>
+      <w:proofErr w:type="gramEnd"/>
+      <w:r>
+        <w:t>32)      | NO   | PRI |         |       |</w:t>
+      </w:r>
+    </w:p>
+    <w:p>
+      <w:pPr>
+        <w:pStyle w:val="codeblock"/>
+      </w:pPr>
+      <w:r>
+        <w:t xml:space="preserve">| name       | </w:t>
+      </w:r>
+      <w:proofErr w:type="gramStart"/>
+      <w:r>
+        <w:t>varchar(</w:t>
+      </w:r>
+      <w:proofErr w:type="gramEnd"/>
+      <w:r>
+        <w:t>32)      | YES  |     | NULL    |       |</w:t>
+      </w:r>
+    </w:p>
+    <w:p>
+      <w:pPr>
+        <w:pStyle w:val="codeblock"/>
+      </w:pPr>
+      <w:r>
+        <w:t xml:space="preserve">| last       | </w:t>
+      </w:r>
+      <w:proofErr w:type="gramStart"/>
+      <w:r>
+        <w:t>decimal(</w:t>
+      </w:r>
+      <w:proofErr w:type="gramEnd"/>
+      <w:r>
+        <w:t>14,4)    | YES  |     | 0.0000  |       |</w:t>
+      </w:r>
+    </w:p>
+    <w:p>
+      <w:pPr>
+        <w:pStyle w:val="codeblock"/>
+      </w:pPr>
+      <w:r>
+        <w:t xml:space="preserve">| high       | </w:t>
+      </w:r>
+      <w:proofErr w:type="gramStart"/>
+      <w:r>
+        <w:t>decimal(</w:t>
+      </w:r>
+      <w:proofErr w:type="gramEnd"/>
+      <w:r>
+        <w:t>14,4)    | YES  |     | 0.0000  |       |</w:t>
+      </w:r>
+    </w:p>
+    <w:p>
+      <w:pPr>
+        <w:pStyle w:val="codeblock"/>
+      </w:pPr>
+      <w:r>
+        <w:t xml:space="preserve">| low        | </w:t>
+      </w:r>
+      <w:proofErr w:type="gramStart"/>
+      <w:r>
+        <w:t>decimal(</w:t>
+      </w:r>
+      <w:proofErr w:type="gramEnd"/>
+      <w:r>
+        <w:t>14,4)    | YES  |     | 0.0000  |       |</w:t>
+      </w:r>
+    </w:p>
+    <w:p>
+      <w:pPr>
+        <w:pStyle w:val="codeblock"/>
+      </w:pPr>
+      <w:r>
+        <w:t xml:space="preserve">| date       | date             | </w:t>
+      </w:r>
+      <w:proofErr w:type="gramStart"/>
+      <w:r>
+        <w:t>YES  |</w:t>
+      </w:r>
+      <w:proofErr w:type="gramEnd"/>
+      <w:r>
+        <w:t xml:space="preserve">     | NULL    |       |</w:t>
+      </w:r>
+    </w:p>
+    <w:p>
+      <w:pPr>
+        <w:pStyle w:val="codeblock"/>
+      </w:pPr>
+      <w:r>
+        <w:t xml:space="preserve">| time       | time             | </w:t>
+      </w:r>
+      <w:proofErr w:type="gramStart"/>
+      <w:r>
+        <w:t>YES  |</w:t>
+      </w:r>
+      <w:proofErr w:type="gramEnd"/>
+      <w:r>
+        <w:t xml:space="preserve">     | NULL    |       |</w:t>
+      </w:r>
+    </w:p>
+    <w:p>
+      <w:pPr>
+        <w:pStyle w:val="codeblock"/>
+      </w:pPr>
+      <w:r>
+        <w:t xml:space="preserve">| net        | </w:t>
+      </w:r>
+      <w:proofErr w:type="gramStart"/>
+      <w:r>
+        <w:t>decimal(</w:t>
+      </w:r>
+      <w:proofErr w:type="gramEnd"/>
+      <w:r>
+        <w:t>14,4)    | YES  |     | 0.0000  |       |</w:t>
       </w:r>
     </w:p>
     <w:p>
@@ -3769,15 +4086,31 @@
       </w:r>
       <w:proofErr w:type="spellEnd"/>
       <w:r>
-        <w:t xml:space="preserve">   | decimal(6,2)     | YES  |     | 0.00    |       |</w:t>
-      </w:r>
-    </w:p>
-    <w:p>
-      <w:pPr>
-        <w:pStyle w:val="codeblock"/>
-      </w:pPr>
-      <w:r>
-        <w:t>| volume     | int(10) unsigned | YES  |     | 0       |       |</w:t>
+        <w:t xml:space="preserve">   | </w:t>
+      </w:r>
+      <w:proofErr w:type="gramStart"/>
+      <w:r>
+        <w:t>decimal(</w:t>
+      </w:r>
+      <w:proofErr w:type="gramEnd"/>
+      <w:r>
+        <w:t>6,2)     | YES  |     | 0.00    |       |</w:t>
+      </w:r>
+    </w:p>
+    <w:p>
+      <w:pPr>
+        <w:pStyle w:val="codeblock"/>
+      </w:pPr>
+      <w:r>
+        <w:t xml:space="preserve">| volume     | </w:t>
+      </w:r>
+      <w:proofErr w:type="gramStart"/>
+      <w:r>
+        <w:t>int(</w:t>
+      </w:r>
+      <w:proofErr w:type="gramEnd"/>
+      <w:r>
+        <w:t>10) unsigned | YES  |     | 0       |       |</w:t>
       </w:r>
     </w:p>
     <w:p>
@@ -3793,39 +4126,79 @@
       </w:r>
       <w:proofErr w:type="spellEnd"/>
       <w:r>
-        <w:t xml:space="preserve">    | int(10) unsigned | YES  |     | 0       |       |</w:t>
-      </w:r>
-    </w:p>
-    <w:p>
-      <w:pPr>
-        <w:pStyle w:val="codeblock"/>
-      </w:pPr>
-      <w:r>
-        <w:t>| bid        | decimal(14,4)    | YES  |     | 0.0000  |       |</w:t>
-      </w:r>
-    </w:p>
-    <w:p>
-      <w:pPr>
-        <w:pStyle w:val="codeblock"/>
-      </w:pPr>
-      <w:r>
-        <w:t>| ask        | decimal(14,4)    | YES  |     | 0.0000  |       |</w:t>
-      </w:r>
-    </w:p>
-    <w:p>
-      <w:pPr>
-        <w:pStyle w:val="codeblock"/>
-      </w:pPr>
-      <w:r>
-        <w:t>| close      | decimal(14,4)    | YES  |     | 0.0000  |       |</w:t>
-      </w:r>
-    </w:p>
-    <w:p>
-      <w:pPr>
-        <w:pStyle w:val="codeblock"/>
-      </w:pPr>
-      <w:r>
-        <w:t>| open       | decimal(14,4)    | YES  |     | 0.0000  |       |</w:t>
+        <w:t xml:space="preserve">    | </w:t>
+      </w:r>
+      <w:proofErr w:type="gramStart"/>
+      <w:r>
+        <w:t>int(</w:t>
+      </w:r>
+      <w:proofErr w:type="gramEnd"/>
+      <w:r>
+        <w:t>10) unsigned | YES  |     | 0       |       |</w:t>
+      </w:r>
+    </w:p>
+    <w:p>
+      <w:pPr>
+        <w:pStyle w:val="codeblock"/>
+      </w:pPr>
+      <w:r>
+        <w:t xml:space="preserve">| bid        | </w:t>
+      </w:r>
+      <w:proofErr w:type="gramStart"/>
+      <w:r>
+        <w:t>decimal(</w:t>
+      </w:r>
+      <w:proofErr w:type="gramEnd"/>
+      <w:r>
+        <w:t>14,4)    | YES  |     | 0.0000  |       |</w:t>
+      </w:r>
+    </w:p>
+    <w:p>
+      <w:pPr>
+        <w:pStyle w:val="codeblock"/>
+      </w:pPr>
+      <w:r>
+        <w:t xml:space="preserve">| ask        | </w:t>
+      </w:r>
+      <w:proofErr w:type="gramStart"/>
+      <w:r>
+        <w:t>decimal(</w:t>
+      </w:r>
+      <w:proofErr w:type="gramEnd"/>
+      <w:r>
+        <w:t>14,4)    | YES  |     | 0.0000  |       |</w:t>
+      </w:r>
+    </w:p>
+    <w:p>
+      <w:pPr>
+        <w:pStyle w:val="codeblock"/>
+      </w:pPr>
+      <w:r>
+        <w:t xml:space="preserve">| close      | </w:t>
+      </w:r>
+      <w:proofErr w:type="gramStart"/>
+      <w:r>
+        <w:t>decimal(</w:t>
+      </w:r>
+      <w:proofErr w:type="gramEnd"/>
+      <w:r>
+        <w:t>14,4)    | YES  |     | 0.0000  |       |</w:t>
+      </w:r>
+    </w:p>
+    <w:p>
+      <w:pPr>
+        <w:pStyle w:val="codeblock"/>
+      </w:pPr>
+      <w:r>
+        <w:t xml:space="preserve">| open       | </w:t>
+      </w:r>
+      <w:proofErr w:type="gramStart"/>
+      <w:r>
+        <w:t>decimal(</w:t>
+      </w:r>
+      <w:proofErr w:type="gramEnd"/>
+      <w:r>
+        <w:t>14,4)    | YES  |     | 0.0000  |       |</w:t>
       </w:r>
     </w:p>
     <w:p>
@@ -3837,11 +4210,19 @@
       </w:r>
       <w:proofErr w:type="spellStart"/>
       <w:r>
-        <w:t>day_range</w:t>
-      </w:r>
-      <w:proofErr w:type="spellEnd"/>
-      <w:r>
-        <w:t xml:space="preserve">  | varchar(64)      | YES  |     | NULL    |       |</w:t>
+        <w:t>day_</w:t>
+      </w:r>
+      <w:proofErr w:type="gramStart"/>
+      <w:r>
+        <w:t>range</w:t>
+      </w:r>
+      <w:proofErr w:type="spellEnd"/>
+      <w:r>
+        <w:t xml:space="preserve">  |</w:t>
+      </w:r>
+      <w:proofErr w:type="gramEnd"/>
+      <w:r>
+        <w:t xml:space="preserve"> varchar(64)      | YES  |     | NULL    |       |</w:t>
       </w:r>
     </w:p>
     <w:p>
@@ -3857,23 +4238,47 @@
       </w:r>
       <w:proofErr w:type="spellEnd"/>
       <w:r>
-        <w:t xml:space="preserve"> | varchar(64)      | YES  |     | NULL    |       |</w:t>
-      </w:r>
-    </w:p>
-    <w:p>
-      <w:pPr>
-        <w:pStyle w:val="codeblock"/>
-      </w:pPr>
-      <w:r>
-        <w:t>| eps        | decimal(14,4)    | YES  |     | 0.0000  |       |</w:t>
-      </w:r>
-    </w:p>
-    <w:p>
-      <w:pPr>
-        <w:pStyle w:val="codeblock"/>
-      </w:pPr>
-      <w:r>
-        <w:t>| pe         | decimal(14,4)    | YES  |     | 0.0000  |       |</w:t>
+        <w:t xml:space="preserve"> | </w:t>
+      </w:r>
+      <w:proofErr w:type="gramStart"/>
+      <w:r>
+        <w:t>varchar(</w:t>
+      </w:r>
+      <w:proofErr w:type="gramEnd"/>
+      <w:r>
+        <w:t>64)      | YES  |     | NULL    |       |</w:t>
+      </w:r>
+    </w:p>
+    <w:p>
+      <w:pPr>
+        <w:pStyle w:val="codeblock"/>
+      </w:pPr>
+      <w:r>
+        <w:t xml:space="preserve">| eps        | </w:t>
+      </w:r>
+      <w:proofErr w:type="gramStart"/>
+      <w:r>
+        <w:t>decimal(</w:t>
+      </w:r>
+      <w:proofErr w:type="gramEnd"/>
+      <w:r>
+        <w:t>14,4)    | YES  |     | 0.0000  |       |</w:t>
+      </w:r>
+    </w:p>
+    <w:p>
+      <w:pPr>
+        <w:pStyle w:val="codeblock"/>
+      </w:pPr>
+      <w:r>
+        <w:t xml:space="preserve">| pe         | </w:t>
+      </w:r>
+      <w:proofErr w:type="gramStart"/>
+      <w:r>
+        <w:t>decimal(</w:t>
+      </w:r>
+      <w:proofErr w:type="gramEnd"/>
+      <w:r>
+        <w:t>14,4)    | YES  |     | 0.0000  |       |</w:t>
       </w:r>
     </w:p>
     <w:p>
@@ -3889,15 +4294,31 @@
       </w:r>
       <w:proofErr w:type="spellEnd"/>
       <w:r>
-        <w:t xml:space="preserve">   | date             | YES  |     | NULL    |       |</w:t>
-      </w:r>
-    </w:p>
-    <w:p>
-      <w:pPr>
-        <w:pStyle w:val="codeblock"/>
-      </w:pPr>
-      <w:r>
-        <w:t>| dividend   | decimal(14,4)    | YES  |     | 0.0000  |       |</w:t>
+        <w:t xml:space="preserve">   | date             | </w:t>
+      </w:r>
+      <w:proofErr w:type="gramStart"/>
+      <w:r>
+        <w:t>YES  |</w:t>
+      </w:r>
+      <w:proofErr w:type="gramEnd"/>
+      <w:r>
+        <w:t xml:space="preserve">     | NULL    |       |</w:t>
+      </w:r>
+    </w:p>
+    <w:p>
+      <w:pPr>
+        <w:pStyle w:val="codeblock"/>
+      </w:pPr>
+      <w:r>
+        <w:t xml:space="preserve">| dividend   | </w:t>
+      </w:r>
+      <w:proofErr w:type="gramStart"/>
+      <w:r>
+        <w:t>decimal(</w:t>
+      </w:r>
+      <w:proofErr w:type="gramEnd"/>
+      <w:r>
+        <w:t>14,4)    | YES  |     | 0.0000  |       |</w:t>
       </w:r>
     </w:p>
     <w:p>
@@ -3909,19 +4330,35 @@
       </w:r>
       <w:proofErr w:type="spellStart"/>
       <w:r>
-        <w:t>div_yield</w:t>
-      </w:r>
-      <w:proofErr w:type="spellEnd"/>
-      <w:r>
-        <w:t xml:space="preserve">  | decimal(14,4)    | YES  |     | 0.0000  |       |</w:t>
-      </w:r>
-    </w:p>
-    <w:p>
-      <w:pPr>
-        <w:pStyle w:val="codeblock"/>
-      </w:pPr>
-      <w:r>
-        <w:t>| cap        | decimal(20,4)    | YES  |     | NULL    |       |</w:t>
+        <w:t>div_</w:t>
+      </w:r>
+      <w:proofErr w:type="gramStart"/>
+      <w:r>
+        <w:t>yield</w:t>
+      </w:r>
+      <w:proofErr w:type="spellEnd"/>
+      <w:r>
+        <w:t xml:space="preserve">  |</w:t>
+      </w:r>
+      <w:proofErr w:type="gramEnd"/>
+      <w:r>
+        <w:t xml:space="preserve"> decimal(14,4)    | YES  |     | 0.0000  |       |</w:t>
+      </w:r>
+    </w:p>
+    <w:p>
+      <w:pPr>
+        <w:pStyle w:val="codeblock"/>
+      </w:pPr>
+      <w:r>
+        <w:t xml:space="preserve">| cap        | </w:t>
+      </w:r>
+      <w:proofErr w:type="gramStart"/>
+      <w:r>
+        <w:t>decimal(</w:t>
+      </w:r>
+      <w:proofErr w:type="gramEnd"/>
+      <w:r>
+        <w:t>20,4)    | YES  |     | NULL    |       |</w:t>
       </w:r>
     </w:p>
     <w:p>
@@ -3937,31 +4374,63 @@
       </w:r>
       <w:proofErr w:type="spellEnd"/>
       <w:r>
-        <w:t xml:space="preserve">     | date             | YES  |     | NULL    |       |</w:t>
-      </w:r>
-    </w:p>
-    <w:p>
-      <w:pPr>
-        <w:pStyle w:val="codeblock"/>
-      </w:pPr>
-      <w:r>
-        <w:t>| nav        | decimal(14,4)    | YES  |     | 0.0000  |       |</w:t>
-      </w:r>
-    </w:p>
-    <w:p>
-      <w:pPr>
-        <w:pStyle w:val="codeblock"/>
-      </w:pPr>
-      <w:r>
-        <w:t>| yield      | decimal(14,4)    | YES  |     | 0.0000  |       |</w:t>
-      </w:r>
-    </w:p>
-    <w:p>
-      <w:pPr>
-        <w:pStyle w:val="codeblock"/>
-      </w:pPr>
-      <w:r>
-        <w:t>| exchange   | varchar(32)      | YES  |     | NULL    |       |</w:t>
+        <w:t xml:space="preserve">     | date             | </w:t>
+      </w:r>
+      <w:proofErr w:type="gramStart"/>
+      <w:r>
+        <w:t>YES  |</w:t>
+      </w:r>
+      <w:proofErr w:type="gramEnd"/>
+      <w:r>
+        <w:t xml:space="preserve">     | NULL    |       |</w:t>
+      </w:r>
+    </w:p>
+    <w:p>
+      <w:pPr>
+        <w:pStyle w:val="codeblock"/>
+      </w:pPr>
+      <w:r>
+        <w:t xml:space="preserve">| nav        | </w:t>
+      </w:r>
+      <w:proofErr w:type="gramStart"/>
+      <w:r>
+        <w:t>decimal(</w:t>
+      </w:r>
+      <w:proofErr w:type="gramEnd"/>
+      <w:r>
+        <w:t>14,4)    | YES  |     | 0.0000  |       |</w:t>
+      </w:r>
+    </w:p>
+    <w:p>
+      <w:pPr>
+        <w:pStyle w:val="codeblock"/>
+      </w:pPr>
+      <w:r>
+        <w:t xml:space="preserve">| yield      | </w:t>
+      </w:r>
+      <w:proofErr w:type="gramStart"/>
+      <w:r>
+        <w:t>decimal(</w:t>
+      </w:r>
+      <w:proofErr w:type="gramEnd"/>
+      <w:r>
+        <w:t>14,4)    | YES  |     | 0.0000  |       |</w:t>
+      </w:r>
+    </w:p>
+    <w:p>
+      <w:pPr>
+        <w:pStyle w:val="codeblock"/>
+      </w:pPr>
+      <w:r>
+        <w:t xml:space="preserve">| exchange   | </w:t>
+      </w:r>
+      <w:proofErr w:type="gramStart"/>
+      <w:r>
+        <w:t>varchar(</w:t>
+      </w:r>
+      <w:proofErr w:type="gramEnd"/>
+      <w:r>
+        <w:t>32)      | YES  |     | NULL    |       |</w:t>
       </w:r>
     </w:p>
     <w:p>
@@ -3972,12 +4441,17 @@
         <w:t xml:space="preserve">| success    | </w:t>
       </w:r>
       <w:proofErr w:type="spellStart"/>
+      <w:proofErr w:type="gramStart"/>
       <w:r>
         <w:t>tinyint</w:t>
       </w:r>
       <w:proofErr w:type="spellEnd"/>
       <w:r>
-        <w:t>(1)       | YES  |     | 0       |       |</w:t>
+        <w:t>(</w:t>
+      </w:r>
+      <w:proofErr w:type="gramEnd"/>
+      <w:r>
+        <w:t>1)       | YES  |     | 0       |       |</w:t>
       </w:r>
     </w:p>
     <w:p>
@@ -3993,15 +4467,31 @@
       </w:r>
       <w:proofErr w:type="spellEnd"/>
       <w:r>
-        <w:t xml:space="preserve">   | varchar(40)      | YES  |     | NULL    |       |</w:t>
-      </w:r>
-    </w:p>
-    <w:p>
-      <w:pPr>
-        <w:pStyle w:val="codeblock"/>
-      </w:pPr>
-      <w:r>
-        <w:t>| method     | varchar(32)      | YES  |     | NULL    |       |</w:t>
+        <w:t xml:space="preserve">   | </w:t>
+      </w:r>
+      <w:proofErr w:type="gramStart"/>
+      <w:r>
+        <w:t>varchar(</w:t>
+      </w:r>
+      <w:proofErr w:type="gramEnd"/>
+      <w:r>
+        <w:t>40)      | YES  |     | NULL    |       |</w:t>
+      </w:r>
+    </w:p>
+    <w:p>
+      <w:pPr>
+        <w:pStyle w:val="codeblock"/>
+      </w:pPr>
+      <w:r>
+        <w:t xml:space="preserve">| method     | </w:t>
+      </w:r>
+      <w:proofErr w:type="gramStart"/>
+      <w:r>
+        <w:t>varchar(</w:t>
+      </w:r>
+      <w:proofErr w:type="gramEnd"/>
+      <w:r>
+        <w:t>32)      | YES  |     | NULL    |       |</w:t>
       </w:r>
     </w:p>
     <w:p>
@@ -4145,11 +4635,19 @@
       </w:r>
       <w:proofErr w:type="spellStart"/>
       <w:r>
-        <w:t>get_quoteoption_data</w:t>
-      </w:r>
-      <w:proofErr w:type="spellEnd"/>
-      <w:r>
-        <w:t xml:space="preserve">() to start filling in </w:t>
+        <w:t>get_quoteoption_</w:t>
+      </w:r>
+      <w:proofErr w:type="gramStart"/>
+      <w:r>
+        <w:t>data</w:t>
+      </w:r>
+      <w:proofErr w:type="spellEnd"/>
+      <w:r>
+        <w:t>(</w:t>
+      </w:r>
+      <w:proofErr w:type="gramEnd"/>
+      <w:r>
+        <w:t xml:space="preserve">) to start filling in </w:t>
       </w:r>
       <w:proofErr w:type="spellStart"/>
       <w:r>
@@ -4354,8 +4852,13 @@
       <w:proofErr w:type="spellEnd"/>
     </w:p>
     <w:p>
-      <w:r>
-        <w:t xml:space="preserve">Essentially we query </w:t>
+      <w:proofErr w:type="gramStart"/>
+      <w:r>
+        <w:t>Essentially</w:t>
+      </w:r>
+      <w:proofErr w:type="gramEnd"/>
+      <w:r>
+        <w:t xml:space="preserve"> we query </w:t>
       </w:r>
       <w:proofErr w:type="spellStart"/>
       <w:r>
@@ -4560,7 +5063,15 @@
         <w:pStyle w:val="codeblock"/>
       </w:pPr>
       <w:r>
-        <w:t>#   Fetches are done using finance::quote fetch method.  The difference between this</w:t>
+        <w:t xml:space="preserve">#   Fetches are done using </w:t>
+      </w:r>
+      <w:proofErr w:type="gramStart"/>
+      <w:r>
+        <w:t>finance::</w:t>
+      </w:r>
+      <w:proofErr w:type="gramEnd"/>
+      <w:r>
+        <w:t>quote fetch method.  The difference between this</w:t>
       </w:r>
     </w:p>
     <w:p>
@@ -4576,7 +5087,15 @@
       </w:r>
       <w:proofErr w:type="spellEnd"/>
       <w:r>
-        <w:t xml:space="preserve"> is that this method works better when finance::quote</w:t>
+        <w:t xml:space="preserve"> is that this method works better when </w:t>
+      </w:r>
+      <w:proofErr w:type="gramStart"/>
+      <w:r>
+        <w:t>finance::</w:t>
+      </w:r>
+      <w:proofErr w:type="gramEnd"/>
+      <w:r>
+        <w:t>quote</w:t>
       </w:r>
     </w:p>
     <w:p>
@@ -4847,11 +5366,19 @@
       </w:r>
       <w:proofErr w:type="spellStart"/>
       <w:r>
-        <w:t>db_parse_transactions</w:t>
-      </w:r>
-      <w:proofErr w:type="spellEnd"/>
-      <w:r>
-        <w:t>()</w:t>
+        <w:t>db_parse_</w:t>
+      </w:r>
+      <w:proofErr w:type="gramStart"/>
+      <w:r>
+        <w:t>transactions</w:t>
+      </w:r>
+      <w:proofErr w:type="spellEnd"/>
+      <w:r>
+        <w:t>(</w:t>
+      </w:r>
+      <w:proofErr w:type="gramEnd"/>
+      <w:r>
+        <w:t>)</w:t>
       </w:r>
       <w:r>
         <w:t xml:space="preserve">. More details below, but this will parse </w:t>
@@ -4879,11 +5406,19 @@
       </w:r>
       <w:proofErr w:type="spellStart"/>
       <w:r>
-        <w:t>build_fq_hash</w:t>
-      </w:r>
-      <w:proofErr w:type="spellEnd"/>
-      <w:r>
-        <w:t xml:space="preserve">(). More details below, but this will create a hash of </w:t>
+        <w:t>build_fq_</w:t>
+      </w:r>
+      <w:proofErr w:type="gramStart"/>
+      <w:r>
+        <w:t>hash</w:t>
+      </w:r>
+      <w:proofErr w:type="spellEnd"/>
+      <w:r>
+        <w:t>(</w:t>
+      </w:r>
+      <w:proofErr w:type="gramEnd"/>
+      <w:r>
+        <w:t xml:space="preserve">). More details below, but this will create a hash of </w:t>
       </w:r>
       <w:proofErr w:type="spellStart"/>
       <w:r>
@@ -4929,11 +5464,19 @@
       </w:r>
       <w:proofErr w:type="spellStart"/>
       <w:r>
-        <w:t>create_transaction_report</w:t>
-      </w:r>
-      <w:proofErr w:type="spellEnd"/>
-      <w:r>
-        <w:t xml:space="preserve">(). More details below, but this will update </w:t>
+        <w:t>create_transaction_</w:t>
+      </w:r>
+      <w:proofErr w:type="gramStart"/>
+      <w:r>
+        <w:t>report</w:t>
+      </w:r>
+      <w:proofErr w:type="spellEnd"/>
+      <w:r>
+        <w:t>(</w:t>
+      </w:r>
+      <w:proofErr w:type="gramEnd"/>
+      <w:r>
+        <w:t xml:space="preserve">). More details below, but this will update </w:t>
       </w:r>
       <w:proofErr w:type="spellStart"/>
       <w:r>
@@ -5064,7 +5607,15 @@
         <w:t>@</w:t>
       </w:r>
       <w:r>
-        <w:t xml:space="preserve">parsed_transactions is a list of hashes containing all </w:t>
+        <w:t xml:space="preserve">parsed_transactions </w:t>
+      </w:r>
+      <w:proofErr w:type="gramStart"/>
+      <w:r>
+        <w:t>is</w:t>
+      </w:r>
+      <w:proofErr w:type="gramEnd"/>
+      <w:r>
+        <w:t xml:space="preserve"> a list of hashes containing all </w:t>
       </w:r>
       <w:proofErr w:type="spellStart"/>
       <w:r>
@@ -5262,7 +5813,15 @@
         <w:t>@</w:t>
       </w:r>
       <w:r>
-        <w:t>list_cashonly_ports is a list of ports that are cash-only (no open positions).</w:t>
+        <w:t xml:space="preserve">list_cashonly_ports </w:t>
+      </w:r>
+      <w:proofErr w:type="gramStart"/>
+      <w:r>
+        <w:t>is</w:t>
+      </w:r>
+      <w:proofErr w:type="gramEnd"/>
+      <w:r>
+        <w:t xml:space="preserve"> a list of ports that are cash-only (no open positions).</w:t>
       </w:r>
     </w:p>
     <w:p>
@@ -5298,7 +5857,15 @@
     </w:p>
     <w:p>
       <w:r>
-        <w:t xml:space="preserve">The function has two parameters, each is returned from the function. @list_fq_fields is a list of fields available in the </w:t>
+        <w:t xml:space="preserve">The function has two parameters, each is returned from the function. @list_fq_fields </w:t>
+      </w:r>
+      <w:proofErr w:type="gramStart"/>
+      <w:r>
+        <w:t>is</w:t>
+      </w:r>
+      <w:proofErr w:type="gramEnd"/>
+      <w:r>
+        <w:t xml:space="preserve"> a list of fields available in the </w:t>
       </w:r>
       <w:proofErr w:type="spellStart"/>
       <w:r>
@@ -5322,7 +5889,15 @@
       </w:r>
       <w:proofErr w:type="spellEnd"/>
       <w:r>
-        <w:t xml:space="preserve"> table data. It is a two level hash where the first index is the symbol and the second index is the field name.</w:t>
+        <w:t xml:space="preserve"> table data. It is a </w:t>
+      </w:r>
+      <w:proofErr w:type="gramStart"/>
+      <w:r>
+        <w:t>two level</w:t>
+      </w:r>
+      <w:proofErr w:type="gramEnd"/>
+      <w:r>
+        <w:t xml:space="preserve"> hash where the first index is the symbol and the second index is the field name.</w:t>
       </w:r>
     </w:p>
     <w:p>
@@ -5632,31 +6207,31 @@
           <w:sz w:val="16"/>
           <w:szCs w:val="18"/>
         </w:rPr>
-        <w:t>p_transaction_report</w:t>
-      </w:r>
-      <w:proofErr w:type="spellEnd"/>
+        <w:t>p_transaction_</w:t>
+      </w:r>
+      <w:proofErr w:type="gramStart"/>
       <w:r>
         <w:rPr>
           <w:sz w:val="16"/>
           <w:szCs w:val="18"/>
         </w:rPr>
-        <w:t xml:space="preserve">  -- Pointer to list of hashes containing transaction report data.</w:t>
-      </w:r>
-    </w:p>
-    <w:p>
-      <w:pPr>
-        <w:pStyle w:val="codeblock"/>
+        <w:t>report</w:t>
+      </w:r>
+      <w:proofErr w:type="spellEnd"/>
+      <w:r>
         <w:rPr>
           <w:sz w:val="16"/>
           <w:szCs w:val="18"/>
         </w:rPr>
-      </w:pPr>
+        <w:t xml:space="preserve">  --</w:t>
+      </w:r>
+      <w:proofErr w:type="gramEnd"/>
       <w:r>
         <w:rPr>
           <w:sz w:val="16"/>
           <w:szCs w:val="18"/>
         </w:rPr>
-        <w:t>#</w:t>
+        <w:t xml:space="preserve"> Pointer to list of hashes containing transaction report data.</w:t>
       </w:r>
     </w:p>
     <w:p>
@@ -5672,7 +6247,7 @@
           <w:sz w:val="16"/>
           <w:szCs w:val="18"/>
         </w:rPr>
-        <w:t>#   Description</w:t>
+        <w:t>#</w:t>
       </w:r>
     </w:p>
     <w:p>
@@ -5688,39 +6263,39 @@
           <w:sz w:val="16"/>
           <w:szCs w:val="18"/>
         </w:rPr>
-        <w:t xml:space="preserve">#     There are two passes through the </w:t>
-      </w:r>
-      <w:proofErr w:type="spellStart"/>
-      <w:r>
+        <w:t>#   Description</w:t>
+      </w:r>
+    </w:p>
+    <w:p>
+      <w:pPr>
+        <w:pStyle w:val="codeblock"/>
         <w:rPr>
           <w:sz w:val="16"/>
           <w:szCs w:val="18"/>
         </w:rPr>
-        <w:t>parsed_transactions</w:t>
-      </w:r>
-      <w:proofErr w:type="spellEnd"/>
+      </w:pPr>
       <w:r>
         <w:rPr>
           <w:sz w:val="16"/>
           <w:szCs w:val="18"/>
         </w:rPr>
-        <w:t xml:space="preserve">/options list.  The first pass has </w:t>
-      </w:r>
-    </w:p>
-    <w:p>
-      <w:pPr>
-        <w:pStyle w:val="codeblock"/>
+        <w:t xml:space="preserve">#     There are two passes through the </w:t>
+      </w:r>
+      <w:proofErr w:type="spellStart"/>
+      <w:r>
         <w:rPr>
           <w:sz w:val="16"/>
           <w:szCs w:val="18"/>
         </w:rPr>
-      </w:pPr>
+        <w:t>parsed_transactions</w:t>
+      </w:r>
+      <w:proofErr w:type="spellEnd"/>
       <w:r>
         <w:rPr>
           <w:sz w:val="16"/>
           <w:szCs w:val="18"/>
         </w:rPr>
-        <w:t>#     two objectives:</w:t>
+        <w:t xml:space="preserve">/options list.  The first pass has </w:t>
       </w:r>
     </w:p>
     <w:p>
@@ -5736,23 +6311,23 @@
           <w:sz w:val="16"/>
           <w:szCs w:val="18"/>
         </w:rPr>
-        <w:t xml:space="preserve">#       1) Total each portfolio (according to </w:t>
-      </w:r>
-      <w:proofErr w:type="spellStart"/>
-      <w:r>
+        <w:t>#     two objectives:</w:t>
+      </w:r>
+    </w:p>
+    <w:p>
+      <w:pPr>
+        <w:pStyle w:val="codeblock"/>
         <w:rPr>
           <w:sz w:val="16"/>
           <w:szCs w:val="18"/>
         </w:rPr>
-        <w:t>fileportname</w:t>
-      </w:r>
-      <w:proofErr w:type="spellEnd"/>
+      </w:pPr>
       <w:r>
         <w:rPr>
           <w:sz w:val="16"/>
           <w:szCs w:val="18"/>
         </w:rPr>
-        <w:t xml:space="preserve">) and store in </w:t>
+        <w:t xml:space="preserve">#       1) Total each portfolio (according to </w:t>
       </w:r>
       <w:proofErr w:type="spellStart"/>
       <w:r>
@@ -5760,7 +6335,7 @@
           <w:sz w:val="16"/>
           <w:szCs w:val="18"/>
         </w:rPr>
-        <w:t>port_params</w:t>
+        <w:t>fileportname</w:t>
       </w:r>
       <w:proofErr w:type="spellEnd"/>
       <w:r>
@@ -5768,23 +6343,23 @@
           <w:sz w:val="16"/>
           <w:szCs w:val="18"/>
         </w:rPr>
-        <w:t xml:space="preserve"> hash.</w:t>
-      </w:r>
-    </w:p>
-    <w:p>
-      <w:pPr>
-        <w:pStyle w:val="codeblock"/>
+        <w:t xml:space="preserve">) and store in </w:t>
+      </w:r>
+      <w:proofErr w:type="spellStart"/>
+      <w:r>
         <w:rPr>
           <w:sz w:val="16"/>
           <w:szCs w:val="18"/>
         </w:rPr>
-      </w:pPr>
+        <w:t>port_params</w:t>
+      </w:r>
+      <w:proofErr w:type="spellEnd"/>
       <w:r>
         <w:rPr>
           <w:sz w:val="16"/>
           <w:szCs w:val="18"/>
         </w:rPr>
-        <w:t>#       2) As portfolios are built, create a mirror image portfolio that combines transactions</w:t>
+        <w:t xml:space="preserve"> hash.</w:t>
       </w:r>
     </w:p>
     <w:p>
@@ -5800,71 +6375,71 @@
           <w:sz w:val="16"/>
           <w:szCs w:val="18"/>
         </w:rPr>
-        <w:t xml:space="preserve">#          that involve the same symbol.  These are appended to the </w:t>
-      </w:r>
-      <w:proofErr w:type="spellStart"/>
-      <w:r>
+        <w:t>#       2) As portfolios are built, create a mirror image portfolio that combines transactions</w:t>
+      </w:r>
+    </w:p>
+    <w:p>
+      <w:pPr>
+        <w:pStyle w:val="codeblock"/>
         <w:rPr>
           <w:sz w:val="16"/>
           <w:szCs w:val="18"/>
         </w:rPr>
-        <w:t>parsed_transactions</w:t>
-      </w:r>
-      <w:proofErr w:type="spellEnd"/>
+      </w:pPr>
       <w:r>
         <w:rPr>
           <w:sz w:val="16"/>
           <w:szCs w:val="18"/>
         </w:rPr>
-        <w:t xml:space="preserve"> list</w:t>
-      </w:r>
-    </w:p>
-    <w:p>
-      <w:pPr>
-        <w:pStyle w:val="codeblock"/>
+        <w:t xml:space="preserve">#          that involve the same symbol.  These are appended to the </w:t>
+      </w:r>
+      <w:proofErr w:type="spellStart"/>
+      <w:r>
         <w:rPr>
           <w:sz w:val="16"/>
           <w:szCs w:val="18"/>
         </w:rPr>
-      </w:pPr>
+        <w:t>parsed_transactions</w:t>
+      </w:r>
+      <w:proofErr w:type="spellEnd"/>
       <w:r>
         <w:rPr>
           <w:sz w:val="16"/>
           <w:szCs w:val="18"/>
         </w:rPr>
-        <w:t xml:space="preserve">#          as needed and a uniquified </w:t>
-      </w:r>
-      <w:proofErr w:type="spellStart"/>
-      <w:r>
+        <w:t xml:space="preserve"> list</w:t>
+      </w:r>
+    </w:p>
+    <w:p>
+      <w:pPr>
+        <w:pStyle w:val="codeblock"/>
         <w:rPr>
           <w:sz w:val="16"/>
           <w:szCs w:val="18"/>
         </w:rPr>
-        <w:t>fileportname</w:t>
-      </w:r>
-      <w:proofErr w:type="spellEnd"/>
+      </w:pPr>
       <w:r>
         <w:rPr>
           <w:sz w:val="16"/>
           <w:szCs w:val="18"/>
         </w:rPr>
-        <w:t xml:space="preserve"> is created for each by appending '_combined'</w:t>
-      </w:r>
-    </w:p>
-    <w:p>
-      <w:pPr>
-        <w:pStyle w:val="codeblock"/>
+        <w:t xml:space="preserve">#          as needed and a uniquified </w:t>
+      </w:r>
+      <w:proofErr w:type="spellStart"/>
+      <w:r>
         <w:rPr>
           <w:sz w:val="16"/>
           <w:szCs w:val="18"/>
         </w:rPr>
-      </w:pPr>
+        <w:t>fileportname</w:t>
+      </w:r>
+      <w:proofErr w:type="spellEnd"/>
       <w:r>
         <w:rPr>
           <w:sz w:val="16"/>
           <w:szCs w:val="18"/>
         </w:rPr>
-        <w:t>#          to the port name.</w:t>
+        <w:t xml:space="preserve"> is created for each by appending '_combined'</w:t>
       </w:r>
     </w:p>
     <w:p>
@@ -5880,54 +6455,70 @@
           <w:sz w:val="16"/>
           <w:szCs w:val="18"/>
         </w:rPr>
-        <w:t xml:space="preserve">#     The second pass through the </w:t>
-      </w:r>
-      <w:proofErr w:type="spellStart"/>
-      <w:r>
+        <w:t>#          to the port name.</w:t>
+      </w:r>
+    </w:p>
+    <w:p>
+      <w:pPr>
+        <w:pStyle w:val="codeblock"/>
         <w:rPr>
           <w:sz w:val="16"/>
           <w:szCs w:val="18"/>
         </w:rPr>
-        <w:t>parsed_transactions</w:t>
-      </w:r>
-      <w:proofErr w:type="spellEnd"/>
+      </w:pPr>
       <w:r>
         <w:rPr>
           <w:sz w:val="16"/>
           <w:szCs w:val="18"/>
         </w:rPr>
-        <w:t>/options list has a single objective:</w:t>
-      </w:r>
-    </w:p>
-    <w:p>
-      <w:pPr>
-        <w:pStyle w:val="codeblock"/>
+        <w:t xml:space="preserve">#     The second pass through the </w:t>
+      </w:r>
+      <w:proofErr w:type="spellStart"/>
+      <w:r>
         <w:rPr>
           <w:sz w:val="16"/>
           <w:szCs w:val="18"/>
         </w:rPr>
-      </w:pPr>
+        <w:t>parsed_transactions</w:t>
+      </w:r>
+      <w:proofErr w:type="spellEnd"/>
       <w:r>
         <w:rPr>
           <w:sz w:val="16"/>
           <w:szCs w:val="18"/>
         </w:rPr>
-        <w:t xml:space="preserve">#       1) Create </w:t>
-      </w:r>
-      <w:proofErr w:type="spellStart"/>
-      <w:r>
+        <w:t>/options list has a single objective:</w:t>
+      </w:r>
+    </w:p>
+    <w:p>
+      <w:pPr>
+        <w:pStyle w:val="codeblock"/>
         <w:rPr>
           <w:sz w:val="16"/>
           <w:szCs w:val="18"/>
         </w:rPr>
-        <w:t>transaction_report</w:t>
-      </w:r>
-      <w:proofErr w:type="spellEnd"/>
+      </w:pPr>
       <w:r>
         <w:rPr>
           <w:sz w:val="16"/>
           <w:szCs w:val="18"/>
         </w:rPr>
+        <w:t xml:space="preserve">#       1) Create </w:t>
+      </w:r>
+      <w:proofErr w:type="spellStart"/>
+      <w:r>
+        <w:rPr>
+          <w:sz w:val="16"/>
+          <w:szCs w:val="18"/>
+        </w:rPr>
+        <w:t>transaction_report</w:t>
+      </w:r>
+      <w:proofErr w:type="spellEnd"/>
+      <w:r>
+        <w:rPr>
+          <w:sz w:val="16"/>
+          <w:szCs w:val="18"/>
+        </w:rPr>
         <w:t xml:space="preserve"> data for each transaction/option in the list.</w:t>
       </w:r>
     </w:p>
@@ -5970,7 +6561,11 @@
         <w:t>L</w:t>
       </w:r>
       <w:r>
-        <w:t>ock the table (</w:t>
+        <w:t xml:space="preserve">ock the table </w:t>
+      </w:r>
+      <w:proofErr w:type="gramStart"/>
+      <w:r>
+        <w:t>(</w:t>
       </w:r>
       <w:r>
         <w:t xml:space="preserve"> </w:t>
@@ -5979,13 +6574,20 @@
         <w:rPr>
           <w:rStyle w:val="codeblockChar"/>
         </w:rPr>
-        <w:t xml:space="preserve">LOCK TABLES </w:t>
-      </w:r>
-      <w:proofErr w:type="spellStart"/>
+        <w:t>LOCK</w:t>
+      </w:r>
+      <w:proofErr w:type="gramEnd"/>
       <w:r>
         <w:rPr>
           <w:rStyle w:val="codeblockChar"/>
         </w:rPr>
+        <w:t xml:space="preserve"> TABLES </w:t>
+      </w:r>
+      <w:proofErr w:type="spellStart"/>
+      <w:r>
+        <w:rPr>
+          <w:rStyle w:val="codeblockChar"/>
+        </w:rPr>
         <w:t>transaction_report</w:t>
       </w:r>
       <w:proofErr w:type="spellEnd"/>
@@ -6010,7 +6612,11 @@
         <w:t>D</w:t>
       </w:r>
       <w:r>
-        <w:t>elete all the current rows (</w:t>
+        <w:t xml:space="preserve">elete all the current rows </w:t>
+      </w:r>
+      <w:proofErr w:type="gramStart"/>
+      <w:r>
+        <w:t>(</w:t>
       </w:r>
       <w:r>
         <w:t xml:space="preserve"> </w:t>
@@ -6019,13 +6625,20 @@
         <w:rPr>
           <w:rStyle w:val="codeblockChar"/>
         </w:rPr>
-        <w:t xml:space="preserve">DELETE FROM </w:t>
-      </w:r>
-      <w:proofErr w:type="spellStart"/>
+        <w:t>DELETE</w:t>
+      </w:r>
+      <w:proofErr w:type="gramEnd"/>
       <w:r>
         <w:rPr>
           <w:rStyle w:val="codeblockChar"/>
         </w:rPr>
+        <w:t xml:space="preserve"> FROM </w:t>
+      </w:r>
+      <w:proofErr w:type="spellStart"/>
+      <w:r>
+        <w:rPr>
+          <w:rStyle w:val="codeblockChar"/>
+        </w:rPr>
         <w:t>transaction_report</w:t>
       </w:r>
       <w:proofErr w:type="spellEnd"/>
@@ -6051,11 +6664,19 @@
       </w:r>
       <w:proofErr w:type="spellStart"/>
       <w:r>
-        <w:t>execute_query_transaction_report</w:t>
-      </w:r>
-      <w:proofErr w:type="spellEnd"/>
-      <w:r>
-        <w:t>())</w:t>
+        <w:t>execute_query_transaction_</w:t>
+      </w:r>
+      <w:proofErr w:type="gramStart"/>
+      <w:r>
+        <w:t>report</w:t>
+      </w:r>
+      <w:proofErr w:type="spellEnd"/>
+      <w:r>
+        <w:t>(</w:t>
+      </w:r>
+      <w:proofErr w:type="gramEnd"/>
+      <w:r>
+        <w:t>))</w:t>
       </w:r>
       <w:r>
         <w:t xml:space="preserve">. I don’t want to get into these details, they will be different in python. But effectively we build an </w:t>
@@ -6094,13 +6715,24 @@
     </w:p>
     <w:p>
       <w:r>
-        <w:t xml:space="preserve">Unlock the table ( </w:t>
+        <w:t xml:space="preserve">Unlock the table </w:t>
+      </w:r>
+      <w:proofErr w:type="gramStart"/>
+      <w:r>
+        <w:t xml:space="preserve">( </w:t>
       </w:r>
       <w:r>
         <w:rPr>
           <w:rStyle w:val="codeblockChar"/>
         </w:rPr>
-        <w:t>UNLOCK TABLES;</w:t>
+        <w:t>UNLOCK</w:t>
+      </w:r>
+      <w:proofErr w:type="gramEnd"/>
+      <w:r>
+        <w:rPr>
+          <w:rStyle w:val="codeblockChar"/>
+        </w:rPr>
+        <w:t xml:space="preserve"> TABLES;</w:t>
       </w:r>
       <w:r>
         <w:t xml:space="preserve"> ).</w:t>
@@ -6132,19 +6764,30 @@
       </w:r>
       <w:proofErr w:type="spellEnd"/>
       <w:r>
-        <w:t xml:space="preserve"> table ( </w:t>
+        <w:t xml:space="preserve"> table </w:t>
+      </w:r>
+      <w:proofErr w:type="gramStart"/>
+      <w:r>
+        <w:t xml:space="preserve">( </w:t>
       </w:r>
       <w:r>
         <w:rPr>
           <w:rStyle w:val="codeblockChar"/>
         </w:rPr>
-        <w:t xml:space="preserve">TRUNCATE TABLE </w:t>
-      </w:r>
-      <w:proofErr w:type="spellStart"/>
+        <w:t>TRUNCATE</w:t>
+      </w:r>
+      <w:proofErr w:type="gramEnd"/>
       <w:r>
         <w:rPr>
           <w:rStyle w:val="codeblockChar"/>
         </w:rPr>
+        <w:t xml:space="preserve"> TABLE </w:t>
+      </w:r>
+      <w:proofErr w:type="spellStart"/>
+      <w:r>
+        <w:rPr>
+          <w:rStyle w:val="codeblockChar"/>
+        </w:rPr>
         <w:t>port_param</w:t>
       </w:r>
       <w:proofErr w:type="spellEnd"/>
@@ -6164,11 +6807,19 @@
       </w:r>
       <w:proofErr w:type="spellStart"/>
       <w:r>
-        <w:t>execute_query_port_param</w:t>
-      </w:r>
-      <w:proofErr w:type="spellEnd"/>
-      <w:r>
-        <w:t>()).</w:t>
+        <w:t>execute_query_port_</w:t>
+      </w:r>
+      <w:proofErr w:type="gramStart"/>
+      <w:r>
+        <w:t>param</w:t>
+      </w:r>
+      <w:proofErr w:type="spellEnd"/>
+      <w:r>
+        <w:t>(</w:t>
+      </w:r>
+      <w:proofErr w:type="gramEnd"/>
+      <w:r>
+        <w:t>)).</w:t>
       </w:r>
     </w:p>
     <w:p>
@@ -6211,11 +6862,19 @@
       </w:r>
       <w:proofErr w:type="spellStart"/>
       <w:r>
-        <w:t>execute_query_port_history</w:t>
-      </w:r>
-      <w:proofErr w:type="spellEnd"/>
-      <w:r>
-        <w:t>()).</w:t>
+        <w:t>execute_query_port_</w:t>
+      </w:r>
+      <w:proofErr w:type="gramStart"/>
+      <w:r>
+        <w:t>history</w:t>
+      </w:r>
+      <w:proofErr w:type="spellEnd"/>
+      <w:r>
+        <w:t>(</w:t>
+      </w:r>
+      <w:proofErr w:type="gramEnd"/>
+      <w:r>
+        <w:t>)).</w:t>
       </w:r>
     </w:p>
     <w:p>
@@ -6413,11 +7072,19 @@
       </w:r>
       <w:proofErr w:type="spellStart"/>
       <w:r>
-        <w:t>untaint_params</w:t>
-      </w:r>
-      <w:proofErr w:type="spellEnd"/>
-      <w:r>
-        <w:t>()</w:t>
+        <w:t>untaint_</w:t>
+      </w:r>
+      <w:proofErr w:type="gramStart"/>
+      <w:r>
+        <w:t>params</w:t>
+      </w:r>
+      <w:proofErr w:type="spellEnd"/>
+      <w:r>
+        <w:t>(</w:t>
+      </w:r>
+      <w:proofErr w:type="gramEnd"/>
+      <w:r>
+        <w:t>)</w:t>
       </w:r>
     </w:p>
     <w:p>
@@ -6451,11 +7118,19 @@
       </w:r>
       <w:proofErr w:type="spellStart"/>
       <w:r>
-        <w:t>calc_current_cash</w:t>
-      </w:r>
-      <w:proofErr w:type="spellEnd"/>
-      <w:r>
-        <w:t>()</w:t>
+        <w:t>calc_current_</w:t>
+      </w:r>
+      <w:proofErr w:type="gramStart"/>
+      <w:r>
+        <w:t>cash</w:t>
+      </w:r>
+      <w:proofErr w:type="spellEnd"/>
+      <w:r>
+        <w:t>(</w:t>
+      </w:r>
+      <w:proofErr w:type="gramEnd"/>
+      <w:r>
+        <w:t>)</w:t>
       </w:r>
     </w:p>
     <w:p>
@@ -6568,188 +7243,190 @@
         <w:t xml:space="preserve">SELECT </w:t>
       </w:r>
       <w:proofErr w:type="spellStart"/>
+      <w:proofErr w:type="gramStart"/>
       <w:r>
         <w:rPr>
           <w:sz w:val="14"/>
           <w:szCs w:val="16"/>
         </w:rPr>
-        <w:t>shares,open_price</w:t>
-      </w:r>
-      <w:proofErr w:type="spellEnd"/>
+        <w:t>shares,open</w:t>
+      </w:r>
+      <w:proofErr w:type="gramEnd"/>
       <w:r>
         <w:rPr>
           <w:sz w:val="14"/>
           <w:szCs w:val="16"/>
         </w:rPr>
-        <w:t xml:space="preserve"> FROM </w:t>
-      </w:r>
-      <w:proofErr w:type="spellStart"/>
+        <w:t>_price</w:t>
+      </w:r>
+      <w:proofErr w:type="spellEnd"/>
       <w:r>
         <w:rPr>
           <w:sz w:val="14"/>
           <w:szCs w:val="16"/>
         </w:rPr>
-        <w:t>transaction_list</w:t>
-      </w:r>
-      <w:proofErr w:type="spellEnd"/>
+        <w:t xml:space="preserve"> FROM </w:t>
+      </w:r>
+      <w:proofErr w:type="spellStart"/>
       <w:r>
         <w:rPr>
           <w:sz w:val="14"/>
           <w:szCs w:val="16"/>
         </w:rPr>
-        <w:t xml:space="preserve"> WHERE ((position = 'long') &amp;&amp; (descriptor in ('stock', 'call', 'put')) &amp;&amp; (NOT closed) &amp;&amp; (</w:t>
-      </w:r>
-      <w:proofErr w:type="spellStart"/>
+        <w:t>transaction_list</w:t>
+      </w:r>
+      <w:proofErr w:type="spellEnd"/>
       <w:r>
         <w:rPr>
           <w:sz w:val="14"/>
           <w:szCs w:val="16"/>
         </w:rPr>
-        <w:t>fileportname</w:t>
-      </w:r>
-      <w:proofErr w:type="spellEnd"/>
+        <w:t xml:space="preserve"> WHERE ((position = 'long') &amp;&amp; (descriptor in ('stock', 'call', 'put')) &amp;&amp; (NOT closed) &amp;&amp; (</w:t>
+      </w:r>
+      <w:proofErr w:type="spellStart"/>
       <w:r>
         <w:rPr>
           <w:sz w:val="14"/>
           <w:szCs w:val="16"/>
         </w:rPr>
-        <w:t xml:space="preserve"> = '$</w:t>
-      </w:r>
-      <w:proofErr w:type="spellStart"/>
+        <w:t>fileportname</w:t>
+      </w:r>
+      <w:proofErr w:type="spellEnd"/>
       <w:r>
         <w:rPr>
           <w:sz w:val="14"/>
           <w:szCs w:val="16"/>
         </w:rPr>
-        <w:t>fpn</w:t>
-      </w:r>
-      <w:proofErr w:type="spellEnd"/>
+        <w:t xml:space="preserve"> = '$</w:t>
+      </w:r>
+      <w:proofErr w:type="spellStart"/>
       <w:r>
         <w:rPr>
           <w:sz w:val="14"/>
           <w:szCs w:val="16"/>
         </w:rPr>
-        <w:t>'))</w:t>
-      </w:r>
-    </w:p>
-    <w:p>
-      <w:pPr>
-        <w:pStyle w:val="codeblock"/>
+        <w:t>fpn</w:t>
+      </w:r>
+      <w:proofErr w:type="spellEnd"/>
+      <w:r>
         <w:rPr>
           <w:sz w:val="14"/>
           <w:szCs w:val="16"/>
         </w:rPr>
-      </w:pPr>
-      <w:r>
+        <w:t>'))</w:t>
+      </w:r>
+    </w:p>
+    <w:p>
+      <w:pPr>
+        <w:pStyle w:val="codeblock"/>
         <w:rPr>
           <w:sz w:val="14"/>
           <w:szCs w:val="16"/>
         </w:rPr>
-        <w:t xml:space="preserve">SELECT </w:t>
-      </w:r>
-      <w:proofErr w:type="spellStart"/>
+      </w:pPr>
       <w:r>
         <w:rPr>
           <w:sz w:val="14"/>
           <w:szCs w:val="16"/>
         </w:rPr>
-        <w:t>open_price</w:t>
-      </w:r>
-      <w:proofErr w:type="spellEnd"/>
+        <w:t xml:space="preserve">SELECT </w:t>
+      </w:r>
+      <w:proofErr w:type="spellStart"/>
       <w:r>
         <w:rPr>
           <w:sz w:val="14"/>
           <w:szCs w:val="16"/>
         </w:rPr>
-        <w:t xml:space="preserve"> FROM </w:t>
-      </w:r>
-      <w:proofErr w:type="spellStart"/>
+        <w:t>open_price</w:t>
+      </w:r>
+      <w:proofErr w:type="spellEnd"/>
       <w:r>
         <w:rPr>
           <w:sz w:val="14"/>
           <w:szCs w:val="16"/>
         </w:rPr>
-        <w:t>transaction_list</w:t>
-      </w:r>
-      <w:proofErr w:type="spellEnd"/>
+        <w:t xml:space="preserve"> FROM </w:t>
+      </w:r>
+      <w:proofErr w:type="spellStart"/>
       <w:r>
         <w:rPr>
           <w:sz w:val="14"/>
           <w:szCs w:val="16"/>
         </w:rPr>
-        <w:t xml:space="preserve"> WHERE ((position = 'cash') &amp;&amp; (descriptor = 'intermediate') &amp;&amp; (</w:t>
-      </w:r>
-      <w:proofErr w:type="spellStart"/>
+        <w:t>transaction_list</w:t>
+      </w:r>
+      <w:proofErr w:type="spellEnd"/>
       <w:r>
         <w:rPr>
           <w:sz w:val="14"/>
           <w:szCs w:val="16"/>
         </w:rPr>
-        <w:t>fileportname</w:t>
-      </w:r>
-      <w:proofErr w:type="spellEnd"/>
+        <w:t xml:space="preserve"> WHERE ((position = 'cash') &amp;&amp; (descriptor = 'intermediate') &amp;&amp; (</w:t>
+      </w:r>
+      <w:proofErr w:type="spellStart"/>
       <w:r>
         <w:rPr>
           <w:sz w:val="14"/>
           <w:szCs w:val="16"/>
         </w:rPr>
-        <w:t xml:space="preserve"> = '$</w:t>
-      </w:r>
-      <w:proofErr w:type="spellStart"/>
+        <w:t>fileportname</w:t>
+      </w:r>
+      <w:proofErr w:type="spellEnd"/>
       <w:r>
         <w:rPr>
           <w:sz w:val="14"/>
           <w:szCs w:val="16"/>
         </w:rPr>
-        <w:t>fpn</w:t>
-      </w:r>
-      <w:proofErr w:type="spellEnd"/>
+        <w:t xml:space="preserve"> = '$</w:t>
+      </w:r>
+      <w:proofErr w:type="spellStart"/>
       <w:r>
         <w:rPr>
           <w:sz w:val="14"/>
           <w:szCs w:val="16"/>
         </w:rPr>
-        <w:t>'))</w:t>
-      </w:r>
-    </w:p>
-    <w:p>
-      <w:pPr>
-        <w:pStyle w:val="codeblock"/>
+        <w:t>fpn</w:t>
+      </w:r>
+      <w:proofErr w:type="spellEnd"/>
+      <w:r>
         <w:rPr>
           <w:sz w:val="14"/>
           <w:szCs w:val="16"/>
         </w:rPr>
-      </w:pPr>
-      <w:r>
+        <w:t>'))</w:t>
+      </w:r>
+    </w:p>
+    <w:p>
+      <w:pPr>
+        <w:pStyle w:val="codeblock"/>
         <w:rPr>
           <w:sz w:val="14"/>
           <w:szCs w:val="16"/>
         </w:rPr>
-        <w:t xml:space="preserve">SELECT </w:t>
-      </w:r>
-      <w:proofErr w:type="spellStart"/>
+      </w:pPr>
       <w:r>
         <w:rPr>
           <w:sz w:val="14"/>
           <w:szCs w:val="16"/>
         </w:rPr>
-        <w:t>shares,open_price,close_price</w:t>
-      </w:r>
-      <w:proofErr w:type="spellEnd"/>
+        <w:t xml:space="preserve">SELECT </w:t>
+      </w:r>
+      <w:proofErr w:type="spellStart"/>
+      <w:proofErr w:type="gramStart"/>
       <w:r>
         <w:rPr>
           <w:sz w:val="14"/>
           <w:szCs w:val="16"/>
         </w:rPr>
-        <w:t xml:space="preserve"> FROM </w:t>
-      </w:r>
-      <w:proofErr w:type="spellStart"/>
+        <w:t>shares,open</w:t>
+      </w:r>
+      <w:proofErr w:type="gramEnd"/>
       <w:r>
         <w:rPr>
           <w:sz w:val="14"/>
           <w:szCs w:val="16"/>
         </w:rPr>
-        <w:t>transaction_list</w:t>
+        <w:t>_price,close_price</w:t>
       </w:r>
       <w:proofErr w:type="spellEnd"/>
       <w:r>
@@ -6757,7 +7434,7 @@
           <w:sz w:val="14"/>
           <w:szCs w:val="16"/>
         </w:rPr>
-        <w:t xml:space="preserve"> WHERE ((position = 'long') &amp;&amp; (descriptor in ('stock', 'call', 'put')) &amp;&amp; (closed) &amp;&amp; (</w:t>
+        <w:t xml:space="preserve"> FROM </w:t>
       </w:r>
       <w:proofErr w:type="spellStart"/>
       <w:r>
@@ -6765,7 +7442,7 @@
           <w:sz w:val="14"/>
           <w:szCs w:val="16"/>
         </w:rPr>
-        <w:t>fileportname</w:t>
+        <w:t>transaction_list</w:t>
       </w:r>
       <w:proofErr w:type="spellEnd"/>
       <w:r>
@@ -6773,7 +7450,7 @@
           <w:sz w:val="14"/>
           <w:szCs w:val="16"/>
         </w:rPr>
-        <w:t xml:space="preserve"> = '$</w:t>
+        <w:t xml:space="preserve"> WHERE ((position = 'long') &amp;&amp; (descriptor in ('stock', 'call', 'put')) &amp;&amp; (closed) &amp;&amp; (</w:t>
       </w:r>
       <w:proofErr w:type="spellStart"/>
       <w:r>
@@ -6781,7 +7458,7 @@
           <w:sz w:val="14"/>
           <w:szCs w:val="16"/>
         </w:rPr>
-        <w:t>fpn</w:t>
+        <w:t>fileportname</w:t>
       </w:r>
       <w:proofErr w:type="spellEnd"/>
       <w:r>
@@ -6789,6 +7466,22 @@
           <w:sz w:val="14"/>
           <w:szCs w:val="16"/>
         </w:rPr>
+        <w:t xml:space="preserve"> = '$</w:t>
+      </w:r>
+      <w:proofErr w:type="spellStart"/>
+      <w:r>
+        <w:rPr>
+          <w:sz w:val="14"/>
+          <w:szCs w:val="16"/>
+        </w:rPr>
+        <w:t>fpn</w:t>
+      </w:r>
+      <w:proofErr w:type="spellEnd"/>
+      <w:r>
+        <w:rPr>
+          <w:sz w:val="14"/>
+          <w:szCs w:val="16"/>
+        </w:rPr>
         <w:t>'))</w:t>
       </w:r>
     </w:p>
@@ -6803,11 +7496,19 @@
       </w:r>
       <w:proofErr w:type="spellStart"/>
       <w:r>
-        <w:t>new_cash_transaction_form</w:t>
-      </w:r>
-      <w:proofErr w:type="spellEnd"/>
-      <w:r>
-        <w:t>().</w:t>
+        <w:t>new_cash_transaction_</w:t>
+      </w:r>
+      <w:proofErr w:type="gramStart"/>
+      <w:r>
+        <w:t>form</w:t>
+      </w:r>
+      <w:proofErr w:type="spellEnd"/>
+      <w:r>
+        <w:t>(</w:t>
+      </w:r>
+      <w:proofErr w:type="gramEnd"/>
+      <w:r>
+        <w:t>).</w:t>
       </w:r>
     </w:p>
     <w:p/>
@@ -6830,11 +7531,19 @@
       </w:r>
       <w:proofErr w:type="spellStart"/>
       <w:r>
-        <w:t>default_form</w:t>
-      </w:r>
-      <w:proofErr w:type="spellEnd"/>
-      <w:r>
-        <w:t>()</w:t>
+        <w:t>default_</w:t>
+      </w:r>
+      <w:proofErr w:type="gramStart"/>
+      <w:r>
+        <w:t>form</w:t>
+      </w:r>
+      <w:proofErr w:type="spellEnd"/>
+      <w:r>
+        <w:t>(</w:t>
+      </w:r>
+      <w:proofErr w:type="gramEnd"/>
+      <w:r>
+        <w:t>)</w:t>
       </w:r>
     </w:p>
     <w:p>
@@ -6855,11 +7564,19 @@
       </w:r>
       <w:proofErr w:type="spellStart"/>
       <w:r>
-        <w:t>show_transactions_form</w:t>
-      </w:r>
-      <w:proofErr w:type="spellEnd"/>
-      <w:r>
-        <w:t>()</w:t>
+        <w:t>show_transactions_</w:t>
+      </w:r>
+      <w:proofErr w:type="gramStart"/>
+      <w:r>
+        <w:t>form</w:t>
+      </w:r>
+      <w:proofErr w:type="spellEnd"/>
+      <w:r>
+        <w:t>(</w:t>
+      </w:r>
+      <w:proofErr w:type="gramEnd"/>
+      <w:r>
+        <w:t>)</w:t>
       </w:r>
     </w:p>
     <w:p>
@@ -6906,11 +7623,19 @@
       </w:r>
       <w:proofErr w:type="spellStart"/>
       <w:r>
-        <w:t>edit_transaction_by_id_form</w:t>
-      </w:r>
-      <w:proofErr w:type="spellEnd"/>
-      <w:r>
-        <w:t>()</w:t>
+        <w:t>edit_transaction_by_id_</w:t>
+      </w:r>
+      <w:proofErr w:type="gramStart"/>
+      <w:r>
+        <w:t>form</w:t>
+      </w:r>
+      <w:proofErr w:type="spellEnd"/>
+      <w:r>
+        <w:t>(</w:t>
+      </w:r>
+      <w:proofErr w:type="gramEnd"/>
+      <w:r>
+        <w:t>)</w:t>
       </w:r>
     </w:p>
     <w:p>
@@ -6938,11 +7663,19 @@
       </w:r>
       <w:proofErr w:type="spellStart"/>
       <w:r>
-        <w:t>edit_cash_by_id_form</w:t>
-      </w:r>
-      <w:proofErr w:type="spellEnd"/>
-      <w:r>
-        <w:t>()</w:t>
+        <w:t>edit_cash_by_id_</w:t>
+      </w:r>
+      <w:proofErr w:type="gramStart"/>
+      <w:r>
+        <w:t>form</w:t>
+      </w:r>
+      <w:proofErr w:type="spellEnd"/>
+      <w:r>
+        <w:t>(</w:t>
+      </w:r>
+      <w:proofErr w:type="gramEnd"/>
+      <w:r>
+        <w:t>)</w:t>
       </w:r>
     </w:p>
     <w:p>
@@ -6970,11 +7703,19 @@
         <w:t>close_transaction_by</w:t>
       </w:r>
       <w:r>
-        <w:t>_id_form</w:t>
-      </w:r>
-      <w:proofErr w:type="spellEnd"/>
-      <w:r>
-        <w:t>()</w:t>
+        <w:t>_id_</w:t>
+      </w:r>
+      <w:proofErr w:type="gramStart"/>
+      <w:r>
+        <w:t>form</w:t>
+      </w:r>
+      <w:proofErr w:type="spellEnd"/>
+      <w:r>
+        <w:t>(</w:t>
+      </w:r>
+      <w:proofErr w:type="gramEnd"/>
+      <w:r>
+        <w:t>)</w:t>
       </w:r>
     </w:p>
     <w:p>
@@ -6991,11 +7732,19 @@
       </w:r>
       <w:proofErr w:type="spellStart"/>
       <w:r>
-        <w:t>delete_transaction_by_id_form</w:t>
-      </w:r>
-      <w:proofErr w:type="spellEnd"/>
-      <w:r>
-        <w:t>()</w:t>
+        <w:t>delete_transaction_by_id_</w:t>
+      </w:r>
+      <w:proofErr w:type="gramStart"/>
+      <w:r>
+        <w:t>form</w:t>
+      </w:r>
+      <w:proofErr w:type="spellEnd"/>
+      <w:r>
+        <w:t>(</w:t>
+      </w:r>
+      <w:proofErr w:type="gramEnd"/>
+      <w:r>
+        <w:t>)</w:t>
       </w:r>
     </w:p>
     <w:p>
@@ -7013,11 +7762,19 @@
       </w:r>
       <w:proofErr w:type="spellStart"/>
       <w:r>
-        <w:t>new_transaction_form</w:t>
-      </w:r>
-      <w:proofErr w:type="spellEnd"/>
-      <w:r>
-        <w:t>()</w:t>
+        <w:t>new_transaction_</w:t>
+      </w:r>
+      <w:proofErr w:type="gramStart"/>
+      <w:r>
+        <w:t>form</w:t>
+      </w:r>
+      <w:proofErr w:type="spellEnd"/>
+      <w:r>
+        <w:t>(</w:t>
+      </w:r>
+      <w:proofErr w:type="gramEnd"/>
+      <w:r>
+        <w:t>)</w:t>
       </w:r>
     </w:p>
     <w:p>
@@ -7059,11 +7816,19 @@
       </w:r>
       <w:proofErr w:type="spellStart"/>
       <w:r>
-        <w:t>new_cash_transaction_form</w:t>
-      </w:r>
-      <w:proofErr w:type="spellEnd"/>
-      <w:r>
-        <w:t>()</w:t>
+        <w:t>new_cash_transaction_</w:t>
+      </w:r>
+      <w:proofErr w:type="gramStart"/>
+      <w:r>
+        <w:t>form</w:t>
+      </w:r>
+      <w:proofErr w:type="spellEnd"/>
+      <w:r>
+        <w:t>(</w:t>
+      </w:r>
+      <w:proofErr w:type="gramEnd"/>
+      <w:r>
+        <w:t>)</w:t>
       </w:r>
     </w:p>
     <w:p>
@@ -7098,11 +7863,19 @@
       </w:r>
       <w:proofErr w:type="spellStart"/>
       <w:r>
-        <w:t>submit_new_port</w:t>
-      </w:r>
-      <w:proofErr w:type="spellEnd"/>
-      <w:r>
-        <w:t>()</w:t>
+        <w:t>submit_new_</w:t>
+      </w:r>
+      <w:proofErr w:type="gramStart"/>
+      <w:r>
+        <w:t>port</w:t>
+      </w:r>
+      <w:proofErr w:type="spellEnd"/>
+      <w:r>
+        <w:t>(</w:t>
+      </w:r>
+      <w:proofErr w:type="gramEnd"/>
+      <w:r>
+        <w:t>)</w:t>
       </w:r>
     </w:p>
     <w:p>
@@ -7139,61 +7912,69 @@
           <w:sz w:val="14"/>
           <w:szCs w:val="16"/>
         </w:rPr>
-        <w:t xml:space="preserve"> SET fileportname=’%s’,position=’cash’,descriptor=’initial’,open_price=’%s’;</w:t>
-      </w:r>
-    </w:p>
-    <w:p/>
-    <w:p>
-      <w:pPr>
-        <w:pStyle w:val="Heading5"/>
-      </w:pPr>
-      <w:r>
-        <w:t xml:space="preserve">Function </w:t>
-      </w:r>
-      <w:proofErr w:type="spellStart"/>
-      <w:r>
-        <w:t>submit_split</w:t>
-      </w:r>
-      <w:proofErr w:type="spellEnd"/>
-      <w:r>
-        <w:t>()</w:t>
-      </w:r>
-    </w:p>
-    <w:p>
-      <w:r>
-        <w:t>This generates a SELECT transaction to the database to grab any long transactions for the corresponding symbol.</w:t>
-      </w:r>
-    </w:p>
-    <w:p>
-      <w:pPr>
-        <w:pStyle w:val="codeblock"/>
+        <w:t xml:space="preserve"> SET fileportname=’%s</w:t>
+      </w:r>
+      <w:proofErr w:type="gramStart"/>
+      <w:r>
         <w:rPr>
           <w:sz w:val="14"/>
           <w:szCs w:val="16"/>
         </w:rPr>
-      </w:pPr>
+        <w:t>’,position</w:t>
+      </w:r>
+      <w:proofErr w:type="gramEnd"/>
       <w:r>
         <w:rPr>
           <w:sz w:val="14"/>
           <w:szCs w:val="16"/>
         </w:rPr>
-        <w:t xml:space="preserve">SELECT * FROM </w:t>
-      </w:r>
-      <w:proofErr w:type="spellStart"/>
-      <w:r>
+        <w:t>=’cash’,descriptor=’initial’,open_price=’%s’;</w:t>
+      </w:r>
+    </w:p>
+    <w:p/>
+    <w:p>
+      <w:pPr>
+        <w:pStyle w:val="Heading5"/>
+      </w:pPr>
+      <w:r>
+        <w:t xml:space="preserve">Function </w:t>
+      </w:r>
+      <w:proofErr w:type="spellStart"/>
+      <w:r>
+        <w:t>submit_</w:t>
+      </w:r>
+      <w:proofErr w:type="gramStart"/>
+      <w:r>
+        <w:t>split</w:t>
+      </w:r>
+      <w:proofErr w:type="spellEnd"/>
+      <w:r>
+        <w:t>(</w:t>
+      </w:r>
+      <w:proofErr w:type="gramEnd"/>
+      <w:r>
+        <w:t>)</w:t>
+      </w:r>
+    </w:p>
+    <w:p>
+      <w:r>
+        <w:t>This generates a SELECT transaction to the database to grab any long transactions for the corresponding symbol.</w:t>
+      </w:r>
+    </w:p>
+    <w:p>
+      <w:pPr>
+        <w:pStyle w:val="codeblock"/>
         <w:rPr>
           <w:sz w:val="14"/>
           <w:szCs w:val="16"/>
         </w:rPr>
-        <w:t>transaction_list</w:t>
-      </w:r>
-      <w:proofErr w:type="spellEnd"/>
+      </w:pPr>
       <w:r>
         <w:rPr>
           <w:sz w:val="14"/>
           <w:szCs w:val="16"/>
         </w:rPr>
-        <w:t xml:space="preserve"> WHERE ((position = ‘long’) &amp;&amp; (symbol = ‘%s’)) order by </w:t>
+        <w:t xml:space="preserve">SELECT * FROM </w:t>
       </w:r>
       <w:proofErr w:type="spellStart"/>
       <w:r>
@@ -7201,7 +7982,7 @@
           <w:sz w:val="14"/>
           <w:szCs w:val="16"/>
         </w:rPr>
-        <w:t>open_date</w:t>
+        <w:t>transaction_list</w:t>
       </w:r>
       <w:proofErr w:type="spellEnd"/>
       <w:r>
@@ -7209,65 +7990,89 @@
           <w:sz w:val="14"/>
           <w:szCs w:val="16"/>
         </w:rPr>
-        <w:t>;</w:t>
-      </w:r>
-    </w:p>
-    <w:p>
-      <w:r>
-        <w:t>The returned transactions are simply shown in a table, but nothing is actually changed in the database.</w:t>
-      </w:r>
-    </w:p>
-    <w:p/>
-    <w:p>
-      <w:pPr>
-        <w:pStyle w:val="Heading5"/>
-      </w:pPr>
-      <w:r>
-        <w:t xml:space="preserve">Function </w:t>
-      </w:r>
-      <w:proofErr w:type="spellStart"/>
-      <w:r>
-        <w:t>submit_edit_transaction_by_id</w:t>
-      </w:r>
-      <w:proofErr w:type="spellEnd"/>
-      <w:r>
-        <w:t>()</w:t>
-      </w:r>
-    </w:p>
-    <w:p>
-      <w:r>
-        <w:t>This generates an UPDATE transaction to the database after determining if any of the fields have been modified in the form.</w:t>
-      </w:r>
-    </w:p>
-    <w:p>
-      <w:pPr>
-        <w:pStyle w:val="codeblock"/>
+        <w:t xml:space="preserve"> WHERE ((position = ‘long’) &amp;&amp; (symbol = ‘%s’)) order by </w:t>
+      </w:r>
+      <w:proofErr w:type="spellStart"/>
+      <w:r>
         <w:rPr>
           <w:sz w:val="14"/>
           <w:szCs w:val="16"/>
         </w:rPr>
-      </w:pPr>
+        <w:t>open_date</w:t>
+      </w:r>
+      <w:proofErr w:type="spellEnd"/>
       <w:r>
         <w:rPr>
           <w:sz w:val="14"/>
           <w:szCs w:val="16"/>
         </w:rPr>
-        <w:t xml:space="preserve">UPDATE </w:t>
-      </w:r>
-      <w:proofErr w:type="spellStart"/>
-      <w:r>
+        <w:t>;</w:t>
+      </w:r>
+    </w:p>
+    <w:p>
+      <w:r>
+        <w:t>The returned transactions are simply shown in a table, but nothing is actually changed in the database.</w:t>
+      </w:r>
+    </w:p>
+    <w:p/>
+    <w:p>
+      <w:pPr>
+        <w:pStyle w:val="Heading5"/>
+      </w:pPr>
+      <w:r>
+        <w:t xml:space="preserve">Function </w:t>
+      </w:r>
+      <w:proofErr w:type="spellStart"/>
+      <w:r>
+        <w:t>submit_edit_transaction_by_</w:t>
+      </w:r>
+      <w:proofErr w:type="gramStart"/>
+      <w:r>
+        <w:t>id</w:t>
+      </w:r>
+      <w:proofErr w:type="spellEnd"/>
+      <w:r>
+        <w:t>(</w:t>
+      </w:r>
+      <w:proofErr w:type="gramEnd"/>
+      <w:r>
+        <w:t>)</w:t>
+      </w:r>
+    </w:p>
+    <w:p>
+      <w:r>
+        <w:t>This generates an UPDATE transaction to the database after determining if any of the fields have been modified in the form.</w:t>
+      </w:r>
+    </w:p>
+    <w:p>
+      <w:pPr>
+        <w:pStyle w:val="codeblock"/>
         <w:rPr>
           <w:sz w:val="14"/>
           <w:szCs w:val="16"/>
         </w:rPr>
-        <w:t>transaction_list</w:t>
-      </w:r>
-      <w:proofErr w:type="spellEnd"/>
+      </w:pPr>
       <w:r>
         <w:rPr>
           <w:sz w:val="14"/>
           <w:szCs w:val="16"/>
         </w:rPr>
+        <w:t xml:space="preserve">UPDATE </w:t>
+      </w:r>
+      <w:proofErr w:type="spellStart"/>
+      <w:r>
+        <w:rPr>
+          <w:sz w:val="14"/>
+          <w:szCs w:val="16"/>
+        </w:rPr>
+        <w:t>transaction_list</w:t>
+      </w:r>
+      <w:proofErr w:type="spellEnd"/>
+      <w:r>
+        <w:rPr>
+          <w:sz w:val="14"/>
+          <w:szCs w:val="16"/>
+        </w:rPr>
         <w:t xml:space="preserve"> SET &lt;set-parameters&gt; WHERE (id = ‘$id’);</w:t>
       </w:r>
     </w:p>
@@ -7281,11 +8086,19 @@
       </w:r>
       <w:proofErr w:type="spellStart"/>
       <w:r>
-        <w:t>submit_edit_cash_by_id</w:t>
-      </w:r>
-      <w:proofErr w:type="spellEnd"/>
-      <w:r>
-        <w:t>()</w:t>
+        <w:t>submit_edit_cash_by_</w:t>
+      </w:r>
+      <w:proofErr w:type="gramStart"/>
+      <w:r>
+        <w:t>id</w:t>
+      </w:r>
+      <w:proofErr w:type="spellEnd"/>
+      <w:r>
+        <w:t>(</w:t>
+      </w:r>
+      <w:proofErr w:type="gramEnd"/>
+      <w:r>
+        <w:t>)</w:t>
       </w:r>
     </w:p>
     <w:p>
@@ -7294,11 +8107,19 @@
       </w:r>
       <w:proofErr w:type="spellStart"/>
       <w:r>
-        <w:t>submit_edit_transaction_by_id</w:t>
-      </w:r>
-      <w:proofErr w:type="spellEnd"/>
-      <w:r>
-        <w:t>(), except for a cash transaction.</w:t>
+        <w:t>submit_edit_transaction_by_</w:t>
+      </w:r>
+      <w:proofErr w:type="gramStart"/>
+      <w:r>
+        <w:t>id</w:t>
+      </w:r>
+      <w:proofErr w:type="spellEnd"/>
+      <w:r>
+        <w:t>(</w:t>
+      </w:r>
+      <w:proofErr w:type="gramEnd"/>
+      <w:r>
+        <w:t>), except for a cash transaction.</w:t>
       </w:r>
     </w:p>
     <w:p/>
@@ -7311,11 +8132,19 @@
       </w:r>
       <w:proofErr w:type="spellStart"/>
       <w:r>
-        <w:t>submit_close_transaction_by_id</w:t>
-      </w:r>
-      <w:proofErr w:type="spellEnd"/>
-      <w:r>
-        <w:t>()</w:t>
+        <w:t>submit_close_transaction_by_</w:t>
+      </w:r>
+      <w:proofErr w:type="gramStart"/>
+      <w:r>
+        <w:t>id</w:t>
+      </w:r>
+      <w:proofErr w:type="spellEnd"/>
+      <w:r>
+        <w:t>(</w:t>
+      </w:r>
+      <w:proofErr w:type="gramEnd"/>
+      <w:r>
+        <w:t>)</w:t>
       </w:r>
     </w:p>
     <w:p>
@@ -7356,11 +8185,19 @@
       </w:r>
       <w:proofErr w:type="spellStart"/>
       <w:r>
-        <w:t>submit_delete_transaction_by_id</w:t>
-      </w:r>
-      <w:proofErr w:type="spellEnd"/>
-      <w:r>
-        <w:t>()</w:t>
+        <w:t>submit_delete_transaction_by_</w:t>
+      </w:r>
+      <w:proofErr w:type="gramStart"/>
+      <w:r>
+        <w:t>id</w:t>
+      </w:r>
+      <w:proofErr w:type="spellEnd"/>
+      <w:r>
+        <w:t>(</w:t>
+      </w:r>
+      <w:proofErr w:type="gramEnd"/>
+      <w:r>
+        <w:t>)</w:t>
       </w:r>
     </w:p>
     <w:p>
@@ -7386,11 +8223,19 @@
       </w:r>
       <w:proofErr w:type="spellStart"/>
       <w:r>
-        <w:t>submit_new_transaction</w:t>
-      </w:r>
-      <w:proofErr w:type="spellEnd"/>
-      <w:r>
-        <w:t>()</w:t>
+        <w:t>submit_new_</w:t>
+      </w:r>
+      <w:proofErr w:type="gramStart"/>
+      <w:r>
+        <w:t>transaction</w:t>
+      </w:r>
+      <w:proofErr w:type="spellEnd"/>
+      <w:r>
+        <w:t>(</w:t>
+      </w:r>
+      <w:proofErr w:type="gramEnd"/>
+      <w:r>
+        <w:t>)</w:t>
       </w:r>
     </w:p>
     <w:p>
@@ -7459,23 +8304,23 @@
           <w:sz w:val="14"/>
           <w:szCs w:val="16"/>
         </w:rPr>
-        <w:t xml:space="preserve">  # If shares is blank, then it is calculated using </w:t>
-      </w:r>
-      <w:proofErr w:type="spellStart"/>
+        <w:t xml:space="preserve">  # If shares </w:t>
+      </w:r>
+      <w:proofErr w:type="gramStart"/>
       <w:r>
         <w:rPr>
           <w:sz w:val="14"/>
           <w:szCs w:val="16"/>
         </w:rPr>
-        <w:t>net_total</w:t>
-      </w:r>
-      <w:proofErr w:type="spellEnd"/>
+        <w:t>is</w:t>
+      </w:r>
+      <w:proofErr w:type="gramEnd"/>
       <w:r>
         <w:rPr>
           <w:sz w:val="14"/>
           <w:szCs w:val="16"/>
         </w:rPr>
-        <w:t xml:space="preserve"> and </w:t>
+        <w:t xml:space="preserve"> blank, then it is calculated using </w:t>
       </w:r>
       <w:proofErr w:type="spellStart"/>
       <w:r>
@@ -7483,7 +8328,7 @@
           <w:sz w:val="14"/>
           <w:szCs w:val="16"/>
         </w:rPr>
-        <w:t>open_price</w:t>
+        <w:t>net_total</w:t>
       </w:r>
       <w:proofErr w:type="spellEnd"/>
       <w:r>
@@ -7491,39 +8336,39 @@
           <w:sz w:val="14"/>
           <w:szCs w:val="16"/>
         </w:rPr>
-        <w:t xml:space="preserve"> (commission is ignored).</w:t>
-      </w:r>
-    </w:p>
-    <w:p>
-      <w:pPr>
-        <w:pStyle w:val="codeblock"/>
+        <w:t xml:space="preserve"> and </w:t>
+      </w:r>
+      <w:proofErr w:type="spellStart"/>
+      <w:r>
         <w:rPr>
           <w:sz w:val="14"/>
           <w:szCs w:val="16"/>
         </w:rPr>
-      </w:pPr>
+        <w:t>open_price</w:t>
+      </w:r>
+      <w:proofErr w:type="spellEnd"/>
       <w:r>
         <w:rPr>
           <w:sz w:val="14"/>
           <w:szCs w:val="16"/>
         </w:rPr>
-        <w:t xml:space="preserve">  # If </w:t>
-      </w:r>
-      <w:proofErr w:type="spellStart"/>
-      <w:r>
+        <w:t xml:space="preserve"> (commission is ignored).</w:t>
+      </w:r>
+    </w:p>
+    <w:p>
+      <w:pPr>
+        <w:pStyle w:val="codeblock"/>
         <w:rPr>
           <w:sz w:val="14"/>
           <w:szCs w:val="16"/>
         </w:rPr>
-        <w:t>open_price</w:t>
-      </w:r>
-      <w:proofErr w:type="spellEnd"/>
+      </w:pPr>
       <w:r>
         <w:rPr>
           <w:sz w:val="14"/>
           <w:szCs w:val="16"/>
         </w:rPr>
-        <w:t xml:space="preserve"> is blank, then it is calculated using </w:t>
+        <w:t xml:space="preserve">  # If </w:t>
       </w:r>
       <w:proofErr w:type="spellStart"/>
       <w:r>
@@ -7531,7 +8376,7 @@
           <w:sz w:val="14"/>
           <w:szCs w:val="16"/>
         </w:rPr>
-        <w:t>net_total</w:t>
+        <w:t>open_price</w:t>
       </w:r>
       <w:proofErr w:type="spellEnd"/>
       <w:r>
@@ -7539,39 +8384,39 @@
           <w:sz w:val="14"/>
           <w:szCs w:val="16"/>
         </w:rPr>
-        <w:t>, shares (and optionally commission).</w:t>
-      </w:r>
-    </w:p>
-    <w:p>
-      <w:pPr>
-        <w:pStyle w:val="codeblock"/>
+        <w:t xml:space="preserve"> is blank, then it is calculated using </w:t>
+      </w:r>
+      <w:proofErr w:type="spellStart"/>
+      <w:r>
         <w:rPr>
           <w:sz w:val="14"/>
           <w:szCs w:val="16"/>
         </w:rPr>
-      </w:pPr>
+        <w:t>net_total</w:t>
+      </w:r>
+      <w:proofErr w:type="spellEnd"/>
       <w:r>
         <w:rPr>
           <w:sz w:val="14"/>
           <w:szCs w:val="16"/>
         </w:rPr>
-        <w:t xml:space="preserve">  # If </w:t>
-      </w:r>
-      <w:proofErr w:type="spellStart"/>
-      <w:r>
+        <w:t>, shares (and optionally commission).</w:t>
+      </w:r>
+    </w:p>
+    <w:p>
+      <w:pPr>
+        <w:pStyle w:val="codeblock"/>
         <w:rPr>
           <w:sz w:val="14"/>
           <w:szCs w:val="16"/>
         </w:rPr>
-        <w:t>net_total</w:t>
-      </w:r>
-      <w:proofErr w:type="spellEnd"/>
+      </w:pPr>
       <w:r>
         <w:rPr>
           <w:sz w:val="14"/>
           <w:szCs w:val="16"/>
         </w:rPr>
-        <w:t xml:space="preserve"> is blank, then </w:t>
+        <w:t xml:space="preserve">  # If </w:t>
       </w:r>
       <w:proofErr w:type="spellStart"/>
       <w:r>
@@ -7579,7 +8424,7 @@
           <w:sz w:val="14"/>
           <w:szCs w:val="16"/>
         </w:rPr>
-        <w:t>open_price</w:t>
+        <w:t>net_total</w:t>
       </w:r>
       <w:proofErr w:type="spellEnd"/>
       <w:r>
@@ -7587,38 +8432,54 @@
           <w:sz w:val="14"/>
           <w:szCs w:val="16"/>
         </w:rPr>
-        <w:t xml:space="preserve"> may be recalculated after subtracting commission.</w:t>
-      </w:r>
-    </w:p>
-    <w:p>
-      <w:pPr>
-        <w:pStyle w:val="codeblock"/>
+        <w:t xml:space="preserve"> is blank, then </w:t>
+      </w:r>
+      <w:proofErr w:type="spellStart"/>
+      <w:r>
         <w:rPr>
           <w:sz w:val="14"/>
           <w:szCs w:val="16"/>
         </w:rPr>
-      </w:pPr>
+        <w:t>open_price</w:t>
+      </w:r>
+      <w:proofErr w:type="spellEnd"/>
       <w:r>
         <w:rPr>
           <w:sz w:val="14"/>
           <w:szCs w:val="16"/>
         </w:rPr>
-        <w:t xml:space="preserve">  # If commission is the only thing blank, then ignore </w:t>
-      </w:r>
-      <w:proofErr w:type="spellStart"/>
-      <w:r>
+        <w:t xml:space="preserve"> may be recalculated after subtracting commission.</w:t>
+      </w:r>
+    </w:p>
+    <w:p>
+      <w:pPr>
+        <w:pStyle w:val="codeblock"/>
         <w:rPr>
           <w:sz w:val="14"/>
           <w:szCs w:val="16"/>
         </w:rPr>
-        <w:t>net_total</w:t>
-      </w:r>
-      <w:proofErr w:type="spellEnd"/>
+      </w:pPr>
       <w:r>
         <w:rPr>
           <w:sz w:val="14"/>
           <w:szCs w:val="16"/>
         </w:rPr>
+        <w:t xml:space="preserve">  # If commission is the only thing blank, then ignore </w:t>
+      </w:r>
+      <w:proofErr w:type="spellStart"/>
+      <w:r>
+        <w:rPr>
+          <w:sz w:val="14"/>
+          <w:szCs w:val="16"/>
+        </w:rPr>
+        <w:t>net_total</w:t>
+      </w:r>
+      <w:proofErr w:type="spellEnd"/>
+      <w:r>
+        <w:rPr>
+          <w:sz w:val="14"/>
+          <w:szCs w:val="16"/>
+        </w:rPr>
         <w:t>.</w:t>
       </w:r>
     </w:p>
@@ -7665,11 +8526,19 @@
       </w:r>
       <w:proofErr w:type="spellStart"/>
       <w:r>
-        <w:t>submit_new_cash_transaction</w:t>
-      </w:r>
-      <w:proofErr w:type="spellEnd"/>
-      <w:r>
-        <w:t>()</w:t>
+        <w:t>submit_new_cash_</w:t>
+      </w:r>
+      <w:proofErr w:type="gramStart"/>
+      <w:r>
+        <w:t>transaction</w:t>
+      </w:r>
+      <w:proofErr w:type="spellEnd"/>
+      <w:r>
+        <w:t>(</w:t>
+      </w:r>
+      <w:proofErr w:type="gramEnd"/>
+      <w:r>
+        <w:t>)</w:t>
       </w:r>
     </w:p>
     <w:p>
@@ -7678,11 +8547,19 @@
       </w:r>
       <w:proofErr w:type="spellStart"/>
       <w:r>
-        <w:t>submit_new_transaction</w:t>
-      </w:r>
-      <w:proofErr w:type="spellEnd"/>
-      <w:r>
-        <w:t>(), however there is no need to calculate any of the fields.</w:t>
+        <w:t>submit_new_</w:t>
+      </w:r>
+      <w:proofErr w:type="gramStart"/>
+      <w:r>
+        <w:t>transaction</w:t>
+      </w:r>
+      <w:proofErr w:type="spellEnd"/>
+      <w:r>
+        <w:t>(</w:t>
+      </w:r>
+      <w:proofErr w:type="gramEnd"/>
+      <w:r>
+        <w:t>), however there is no need to calculate any of the fields.</w:t>
       </w:r>
     </w:p>
     <w:p>
@@ -7904,34 +8781,42 @@
       </w:r>
       <w:proofErr w:type="spellStart"/>
       <w:r>
+        <w:t>html_</w:t>
+      </w:r>
+      <w:proofErr w:type="gramStart"/>
+      <w:r>
+        <w:t>body</w:t>
+      </w:r>
+      <w:proofErr w:type="spellEnd"/>
+      <w:r>
+        <w:t>(</w:t>
+      </w:r>
+      <w:proofErr w:type="gramEnd"/>
+      <w:r>
+        <w:t>) in particular is called up to 3 times. The first time for ‘totals’, second time for ‘</w:t>
+      </w:r>
+      <w:proofErr w:type="spellStart"/>
+      <w:r>
+        <w:t>pcts</w:t>
+      </w:r>
+      <w:proofErr w:type="spellEnd"/>
+      <w:r>
+        <w:t>’ and third time for ‘</w:t>
+      </w:r>
+      <w:proofErr w:type="spellStart"/>
+      <w:r>
+        <w:t>sumdiffs</w:t>
+      </w:r>
+      <w:proofErr w:type="spellEnd"/>
+      <w:r>
+        <w:t xml:space="preserve">’. What does this mean? Within </w:t>
+      </w:r>
+      <w:proofErr w:type="spellStart"/>
+      <w:r>
         <w:t>html_body</w:t>
       </w:r>
       <w:proofErr w:type="spellEnd"/>
       <w:r>
-        <w:t>() in particular is called up to 3 times. The first time for ‘totals’, second time for ‘</w:t>
-      </w:r>
-      <w:proofErr w:type="spellStart"/>
-      <w:r>
-        <w:t>pcts</w:t>
-      </w:r>
-      <w:proofErr w:type="spellEnd"/>
-      <w:r>
-        <w:t>’ and third time for ‘</w:t>
-      </w:r>
-      <w:proofErr w:type="spellStart"/>
-      <w:r>
-        <w:t>sumdiffs</w:t>
-      </w:r>
-      <w:proofErr w:type="spellEnd"/>
-      <w:r>
-        <w:t xml:space="preserve">’. What does this mean? Within </w:t>
-      </w:r>
-      <w:proofErr w:type="spellStart"/>
-      <w:r>
-        <w:t>html_body</w:t>
-      </w:r>
-      <w:proofErr w:type="spellEnd"/>
-      <w:r>
         <w:t xml:space="preserve">, we use the first argument to build a duplicate </w:t>
       </w:r>
       <w:proofErr w:type="spellStart"/>
@@ -7948,15 +8833,31 @@
       </w:r>
       <w:proofErr w:type="spellEnd"/>
       <w:r>
-        <w:t xml:space="preserve"> is (for example) ‘totals’. This time the code skips the html_* calls and instead calls </w:t>
-      </w:r>
-      <w:proofErr w:type="spellStart"/>
-      <w:r>
-        <w:t>generate_chart</w:t>
-      </w:r>
-      <w:proofErr w:type="spellEnd"/>
-      <w:r>
-        <w:t xml:space="preserve">() which returns a </w:t>
+        <w:t xml:space="preserve"> is (for example) ‘</w:t>
+      </w:r>
+      <w:proofErr w:type="gramStart"/>
+      <w:r>
+        <w:t>totals’</w:t>
+      </w:r>
+      <w:proofErr w:type="gramEnd"/>
+      <w:r>
+        <w:t xml:space="preserve">. This time the code skips the html_* calls and instead calls </w:t>
+      </w:r>
+      <w:proofErr w:type="spellStart"/>
+      <w:r>
+        <w:t>generate_</w:t>
+      </w:r>
+      <w:proofErr w:type="gramStart"/>
+      <w:r>
+        <w:t>chart</w:t>
+      </w:r>
+      <w:proofErr w:type="spellEnd"/>
+      <w:r>
+        <w:t>(</w:t>
+      </w:r>
+      <w:proofErr w:type="gramEnd"/>
+      <w:r>
+        <w:t xml:space="preserve">) which returns a </w:t>
       </w:r>
       <w:proofErr w:type="spellStart"/>
       <w:r>
@@ -8144,7 +9045,15 @@
       </w:r>
       <w:proofErr w:type="spellEnd"/>
       <w:r>
-        <w:t xml:space="preserve"> library Finance::Quote drove much of that infrastructure</w:t>
+        <w:t xml:space="preserve"> library </w:t>
+      </w:r>
+      <w:proofErr w:type="gramStart"/>
+      <w:r>
+        <w:t>Finance::</w:t>
+      </w:r>
+      <w:proofErr w:type="gramEnd"/>
+      <w:r>
+        <w:t>Quote drove much of that infrastructure</w:t>
       </w:r>
       <w:r>
         <w:t>.</w:t>
@@ -8388,8 +9297,13 @@
         <w:pStyle w:val="Heading4"/>
       </w:pPr>
       <w:r>
-        <w:t>Who, When, Where</w:t>
-      </w:r>
+        <w:t xml:space="preserve">Who, When, </w:t>
+      </w:r>
+      <w:proofErr w:type="gramStart"/>
+      <w:r>
+        <w:t>Where</w:t>
+      </w:r>
+      <w:proofErr w:type="gramEnd"/>
     </w:p>
     <w:p>
       <w:r>
@@ -8438,7 +9352,15 @@
         <w:pStyle w:val="Heading5"/>
       </w:pPr>
       <w:r>
-        <w:t>Limit Symbols By Port</w:t>
+        <w:t xml:space="preserve">Limit Symbols </w:t>
+      </w:r>
+      <w:proofErr w:type="gramStart"/>
+      <w:r>
+        <w:t>By</w:t>
+      </w:r>
+      <w:proofErr w:type="gramEnd"/>
+      <w:r>
+        <w:t xml:space="preserve"> Port</w:t>
       </w:r>
     </w:p>
     <w:p>
@@ -8454,7 +9376,232 @@
         <w:pStyle w:val="Heading5"/>
       </w:pPr>
       <w:r>
-        <w:t>Idea 2</w:t>
+        <w:t xml:space="preserve">Use </w:t>
+      </w:r>
+      <w:proofErr w:type="spellStart"/>
+      <w:r>
+        <w:t>finviz</w:t>
+      </w:r>
+      <w:proofErr w:type="spellEnd"/>
+      <w:r>
+        <w:t xml:space="preserve"> Wisely</w:t>
+      </w:r>
+    </w:p>
+    <w:p>
+      <w:proofErr w:type="spellStart"/>
+      <w:r>
+        <w:t>Finviz</w:t>
+      </w:r>
+      <w:proofErr w:type="spellEnd"/>
+      <w:r>
+        <w:t xml:space="preserve"> can be given a list of stock symbols and will return details about each symbol. It does not work with mutual fund symbols, nor index symbols.</w:t>
+      </w:r>
+    </w:p>
+    <w:p>
+      <w:r>
+        <w:t xml:space="preserve">My stock plan is to pull out just the stock symbols and use </w:t>
+      </w:r>
+      <w:proofErr w:type="spellStart"/>
+      <w:r>
+        <w:t>Finviz</w:t>
+      </w:r>
+      <w:proofErr w:type="spellEnd"/>
+      <w:r>
+        <w:t xml:space="preserve"> to capture the quote details using Screener and </w:t>
+      </w:r>
+      <w:proofErr w:type="spellStart"/>
+      <w:r>
+        <w:t>get_ticker_</w:t>
+      </w:r>
+      <w:proofErr w:type="gramStart"/>
+      <w:r>
+        <w:t>details</w:t>
+      </w:r>
+      <w:proofErr w:type="spellEnd"/>
+      <w:r>
+        <w:t>(</w:t>
+      </w:r>
+      <w:proofErr w:type="gramEnd"/>
+      <w:r>
+        <w:t>).</w:t>
+      </w:r>
+    </w:p>
+    <w:p>
+      <w:r>
+        <w:t>My mutual fund plan is to only pull those twice a day. Once very early in the morning (well before market open, say 6:00am) and once late in the evening (well after market close and after MF tickers are updated, say 9:00pm).</w:t>
+      </w:r>
+    </w:p>
+    <w:p>
+      <w:r>
+        <w:lastRenderedPageBreak/>
+        <w:t xml:space="preserve">My index plan is to only pull </w:t>
+      </w:r>
+      <w:r>
+        <w:t>three indices throughout the day (^DJI, ^GSPC, ^IXIC). This will be done by calling in to get_a_quote.py individually for each index. Furthermore, any remaining indices that are included in watch ports can be done sporadically (maybe once per hour) throughout the day.</w:t>
+      </w:r>
+    </w:p>
+    <w:p>
+      <w:pPr>
+        <w:pStyle w:val="Heading4"/>
+      </w:pPr>
+      <w:r>
+        <w:t>Arguments</w:t>
+      </w:r>
+    </w:p>
+    <w:p>
+      <w:pPr>
+        <w:pStyle w:val="Heading5"/>
+      </w:pPr>
+      <w:r>
+        <w:t>Specify File/Port Names</w:t>
+      </w:r>
+    </w:p>
+    <w:p>
+      <w:r>
+        <w:t>Examples:</w:t>
+      </w:r>
+    </w:p>
+    <w:p>
+      <w:pPr>
+        <w:pStyle w:val="codeblock"/>
+      </w:pPr>
+      <w:r>
+        <w:t>--</w:t>
+      </w:r>
+      <w:proofErr w:type="spellStart"/>
+      <w:r>
+        <w:t>fileportnames</w:t>
+      </w:r>
+      <w:proofErr w:type="spellEnd"/>
+      <w:r>
+        <w:t>=</w:t>
+      </w:r>
+      <w:proofErr w:type="spellStart"/>
+      <w:proofErr w:type="gramStart"/>
+      <w:r>
+        <w:t>port:fluffgazer</w:t>
+      </w:r>
+      <w:proofErr w:type="spellEnd"/>
+      <w:proofErr w:type="gramEnd"/>
+    </w:p>
+    <w:p>
+      <w:pPr>
+        <w:pStyle w:val="codeblock"/>
+      </w:pPr>
+      <w:r>
+        <w:t>--</w:t>
+      </w:r>
+      <w:proofErr w:type="spellStart"/>
+      <w:r>
+        <w:t>fileportnames</w:t>
+      </w:r>
+      <w:proofErr w:type="spellEnd"/>
+      <w:r>
+        <w:t>=</w:t>
+      </w:r>
+      <w:proofErr w:type="spellStart"/>
+      <w:proofErr w:type="gramStart"/>
+      <w:r>
+        <w:t>serp:blink</w:t>
+      </w:r>
+      <w:proofErr w:type="spellEnd"/>
+      <w:proofErr w:type="gramEnd"/>
+      <w:r>
+        <w:t xml:space="preserve"> –</w:t>
+      </w:r>
+      <w:proofErr w:type="spellStart"/>
+      <w:r>
+        <w:t>fileportnames</w:t>
+      </w:r>
+      <w:proofErr w:type="spellEnd"/>
+      <w:r>
+        <w:t>=</w:t>
+      </w:r>
+      <w:proofErr w:type="spellStart"/>
+      <w:r>
+        <w:t>serp:ircp</w:t>
+      </w:r>
+      <w:proofErr w:type="spellEnd"/>
+    </w:p>
+    <w:p>
+      <w:pPr>
+        <w:pStyle w:val="codeblock"/>
+      </w:pPr>
+    </w:p>
+    <w:p>
+      <w:r>
+        <w:t xml:space="preserve">The default when not specified is to include all </w:t>
+      </w:r>
+      <w:proofErr w:type="spellStart"/>
+      <w:r>
+        <w:t>fileportnames</w:t>
+      </w:r>
+      <w:proofErr w:type="spellEnd"/>
+      <w:r>
+        <w:t xml:space="preserve"> in the database.</w:t>
+      </w:r>
+    </w:p>
+    <w:p>
+      <w:r>
+        <w:t xml:space="preserve">This argument can be specified multiple times, each time adding a new </w:t>
+      </w:r>
+      <w:proofErr w:type="spellStart"/>
+      <w:r>
+        <w:t>fileportname</w:t>
+      </w:r>
+      <w:proofErr w:type="spellEnd"/>
+      <w:r>
+        <w:t xml:space="preserve"> to the mix.</w:t>
+      </w:r>
+    </w:p>
+    <w:p/>
+    <w:p>
+      <w:pPr>
+        <w:pStyle w:val="Heading5"/>
+      </w:pPr>
+      <w:r>
+        <w:t>Specify File Names</w:t>
+      </w:r>
+    </w:p>
+    <w:p>
+      <w:r>
+        <w:t>Examples:</w:t>
+      </w:r>
+    </w:p>
+    <w:p>
+      <w:r>
+        <w:t>--filenames=watch</w:t>
+      </w:r>
+    </w:p>
+    <w:p>
+      <w:r>
+        <w:t>--filenames=</w:t>
+      </w:r>
+      <w:proofErr w:type="spellStart"/>
+      <w:r>
+        <w:t>serp</w:t>
+      </w:r>
+      <w:proofErr w:type="spellEnd"/>
+      <w:r>
+        <w:t xml:space="preserve"> –filenames=port</w:t>
+      </w:r>
+    </w:p>
+    <w:p>
+      <w:r>
+        <w:t xml:space="preserve">The default when not specified is not to do any </w:t>
+      </w:r>
+      <w:proofErr w:type="spellStart"/>
+      <w:r>
+        <w:t>fileportname</w:t>
+      </w:r>
+      <w:proofErr w:type="spellEnd"/>
+      <w:r>
+        <w:t xml:space="preserve"> inclusions based solely on filename.</w:t>
+      </w:r>
+    </w:p>
+    <w:p>
+      <w:r>
+        <w:t>This argument can be specified multiple times, each time adding a new filename to the mix.</w:t>
       </w:r>
     </w:p>
     <w:p/>
@@ -8471,6 +9618,119 @@
 <file path=word/numbering.xml><?xml version="1.0" encoding="utf-8"?>
 <w:numbering xmlns:wpc="http://schemas.microsoft.com/office/word/2010/wordprocessingCanvas" xmlns:cx="http://schemas.microsoft.com/office/drawing/2014/chartex" xmlns:cx1="http://schemas.microsoft.com/office/drawing/2015/9/8/chartex" xmlns:cx2="http://schemas.microsoft.com/office/drawing/2015/10/21/chartex" xmlns:cx3="http://schemas.microsoft.com/office/drawing/2016/5/9/chartex" xmlns:cx4="http://schemas.microsoft.com/office/drawing/2016/5/10/chartex" xmlns:cx5="http://schemas.microsoft.com/office/drawing/2016/5/11/chartex" xmlns:cx6="http://schemas.microsoft.com/office/drawing/2016/5/12/chartex" xmlns:cx7="http://schemas.microsoft.com/office/drawing/2016/5/13/chartex" xmlns:cx8="http://schemas.microsoft.com/office/drawing/2016/5/14/chartex" xmlns:mc="http://schemas.openxmlformats.org/markup-compatibility/2006" xmlns:aink="http://schemas.microsoft.com/office/drawing/2016/ink" xmlns:am3d="http://schemas.microsoft.com/office/drawing/2017/model3d" xmlns:o="urn:schemas-microsoft-com:office:office" xmlns:r="http://schemas.openxmlformats.org/officeDocument/2006/relationships" xmlns:m="http://schemas.openxmlformats.org/officeDocument/2006/math" xmlns:v="urn:schemas-microsoft-com:vml" xmlns:wp14="http://schemas.microsoft.com/office/word/2010/wordprocessingDrawing" xmlns:wp="http://schemas.openxmlformats.org/drawingml/2006/wordprocessingDrawing" xmlns:w10="urn:schemas-microsoft-com:office:word" xmlns:w="http://schemas.openxmlformats.org/wordprocessingml/2006/main" xmlns:w14="http://schemas.microsoft.com/office/word/2010/wordml" xmlns:w15="http://schemas.microsoft.com/office/word/2012/wordml" xmlns:w16cex="http://schemas.microsoft.com/office/word/2018/wordml/cex" xmlns:w16cid="http://schemas.microsoft.com/office/word/2016/wordml/cid" xmlns:w16="http://schemas.microsoft.com/office/word/2018/wordml" xmlns:w16se="http://schemas.microsoft.com/office/word/2015/wordml/symex" xmlns:wpg="http://schemas.microsoft.com/office/word/2010/wordprocessingGroup" xmlns:wpi="http://schemas.microsoft.com/office/word/2010/wordprocessingInk" xmlns:wne="http://schemas.microsoft.com/office/word/2006/wordml" xmlns:wps="http://schemas.microsoft.com/office/word/2010/wordprocessingShape" mc:Ignorable="w14 w15 w16se w16cid w16 w16cex wp14">
   <w:abstractNum w:abstractNumId="0" w15:restartNumberingAfterBreak="0">
+    <w:nsid w:val="00EA2FB2"/>
+    <w:multiLevelType w:val="hybridMultilevel"/>
+    <w:tmpl w:val="139A71B2"/>
+    <w:lvl w:ilvl="0" w:tplc="04090001">
+      <w:start w:val="1"/>
+      <w:numFmt w:val="bullet"/>
+      <w:lvlText w:val=""/>
+      <w:lvlJc w:val="left"/>
+      <w:pPr>
+        <w:ind w:left="720" w:hanging="360"/>
+      </w:pPr>
+      <w:rPr>
+        <w:rFonts w:ascii="Symbol" w:hAnsi="Symbol" w:hint="default"/>
+      </w:rPr>
+    </w:lvl>
+    <w:lvl w:ilvl="1" w:tplc="04090003" w:tentative="1">
+      <w:start w:val="1"/>
+      <w:numFmt w:val="bullet"/>
+      <w:lvlText w:val="o"/>
+      <w:lvlJc w:val="left"/>
+      <w:pPr>
+        <w:ind w:left="1440" w:hanging="360"/>
+      </w:pPr>
+      <w:rPr>
+        <w:rFonts w:ascii="Courier New" w:hAnsi="Courier New" w:cs="Courier New" w:hint="default"/>
+      </w:rPr>
+    </w:lvl>
+    <w:lvl w:ilvl="2" w:tplc="04090005" w:tentative="1">
+      <w:start w:val="1"/>
+      <w:numFmt w:val="bullet"/>
+      <w:lvlText w:val=""/>
+      <w:lvlJc w:val="left"/>
+      <w:pPr>
+        <w:ind w:left="2160" w:hanging="360"/>
+      </w:pPr>
+      <w:rPr>
+        <w:rFonts w:ascii="Wingdings" w:hAnsi="Wingdings" w:hint="default"/>
+      </w:rPr>
+    </w:lvl>
+    <w:lvl w:ilvl="3" w:tplc="04090001" w:tentative="1">
+      <w:start w:val="1"/>
+      <w:numFmt w:val="bullet"/>
+      <w:lvlText w:val=""/>
+      <w:lvlJc w:val="left"/>
+      <w:pPr>
+        <w:ind w:left="2880" w:hanging="360"/>
+      </w:pPr>
+      <w:rPr>
+        <w:rFonts w:ascii="Symbol" w:hAnsi="Symbol" w:hint="default"/>
+      </w:rPr>
+    </w:lvl>
+    <w:lvl w:ilvl="4" w:tplc="04090003" w:tentative="1">
+      <w:start w:val="1"/>
+      <w:numFmt w:val="bullet"/>
+      <w:lvlText w:val="o"/>
+      <w:lvlJc w:val="left"/>
+      <w:pPr>
+        <w:ind w:left="3600" w:hanging="360"/>
+      </w:pPr>
+      <w:rPr>
+        <w:rFonts w:ascii="Courier New" w:hAnsi="Courier New" w:cs="Courier New" w:hint="default"/>
+      </w:rPr>
+    </w:lvl>
+    <w:lvl w:ilvl="5" w:tplc="04090005" w:tentative="1">
+      <w:start w:val="1"/>
+      <w:numFmt w:val="bullet"/>
+      <w:lvlText w:val=""/>
+      <w:lvlJc w:val="left"/>
+      <w:pPr>
+        <w:ind w:left="4320" w:hanging="360"/>
+      </w:pPr>
+      <w:rPr>
+        <w:rFonts w:ascii="Wingdings" w:hAnsi="Wingdings" w:hint="default"/>
+      </w:rPr>
+    </w:lvl>
+    <w:lvl w:ilvl="6" w:tplc="04090001" w:tentative="1">
+      <w:start w:val="1"/>
+      <w:numFmt w:val="bullet"/>
+      <w:lvlText w:val=""/>
+      <w:lvlJc w:val="left"/>
+      <w:pPr>
+        <w:ind w:left="5040" w:hanging="360"/>
+      </w:pPr>
+      <w:rPr>
+        <w:rFonts w:ascii="Symbol" w:hAnsi="Symbol" w:hint="default"/>
+      </w:rPr>
+    </w:lvl>
+    <w:lvl w:ilvl="7" w:tplc="04090003" w:tentative="1">
+      <w:start w:val="1"/>
+      <w:numFmt w:val="bullet"/>
+      <w:lvlText w:val="o"/>
+      <w:lvlJc w:val="left"/>
+      <w:pPr>
+        <w:ind w:left="5760" w:hanging="360"/>
+      </w:pPr>
+      <w:rPr>
+        <w:rFonts w:ascii="Courier New" w:hAnsi="Courier New" w:cs="Courier New" w:hint="default"/>
+      </w:rPr>
+    </w:lvl>
+    <w:lvl w:ilvl="8" w:tplc="04090005" w:tentative="1">
+      <w:start w:val="1"/>
+      <w:numFmt w:val="bullet"/>
+      <w:lvlText w:val=""/>
+      <w:lvlJc w:val="left"/>
+      <w:pPr>
+        <w:ind w:left="6480" w:hanging="360"/>
+      </w:pPr>
+      <w:rPr>
+        <w:rFonts w:ascii="Wingdings" w:hAnsi="Wingdings" w:hint="default"/>
+      </w:rPr>
+    </w:lvl>
+  </w:abstractNum>
+  <w:abstractNum w:abstractNumId="1" w15:restartNumberingAfterBreak="0">
     <w:nsid w:val="1482775B"/>
     <w:multiLevelType w:val="multilevel"/>
     <w:tmpl w:val="0EBA3C40"/>
@@ -8556,7 +9816,7 @@
       </w:pPr>
     </w:lvl>
   </w:abstractNum>
-  <w:abstractNum w:abstractNumId="1" w15:restartNumberingAfterBreak="0">
+  <w:abstractNum w:abstractNumId="2" w15:restartNumberingAfterBreak="0">
     <w:nsid w:val="26E9780B"/>
     <w:multiLevelType w:val="hybridMultilevel"/>
     <w:tmpl w:val="05B44AF2"/>
@@ -8642,7 +9902,7 @@
       </w:pPr>
     </w:lvl>
   </w:abstractNum>
-  <w:abstractNum w:abstractNumId="2" w15:restartNumberingAfterBreak="0">
+  <w:abstractNum w:abstractNumId="3" w15:restartNumberingAfterBreak="0">
     <w:nsid w:val="27D42DC9"/>
     <w:multiLevelType w:val="multilevel"/>
     <w:tmpl w:val="227EC7E2"/>
@@ -8757,7 +10017,7 @@
       </w:rPr>
     </w:lvl>
   </w:abstractNum>
-  <w:abstractNum w:abstractNumId="3" w15:restartNumberingAfterBreak="0">
+  <w:abstractNum w:abstractNumId="4" w15:restartNumberingAfterBreak="0">
     <w:nsid w:val="36A64DE7"/>
     <w:multiLevelType w:val="multilevel"/>
     <w:tmpl w:val="0409001F"/>
@@ -8844,7 +10104,7 @@
       </w:pPr>
     </w:lvl>
   </w:abstractNum>
-  <w:abstractNum w:abstractNumId="4" w15:restartNumberingAfterBreak="0">
+  <w:abstractNum w:abstractNumId="5" w15:restartNumberingAfterBreak="0">
     <w:nsid w:val="3CA94E66"/>
     <w:multiLevelType w:val="hybridMultilevel"/>
     <w:tmpl w:val="B57CF66C"/>
@@ -8957,7 +10217,7 @@
       </w:rPr>
     </w:lvl>
   </w:abstractNum>
-  <w:abstractNum w:abstractNumId="5" w15:restartNumberingAfterBreak="0">
+  <w:abstractNum w:abstractNumId="6" w15:restartNumberingAfterBreak="0">
     <w:nsid w:val="41801660"/>
     <w:multiLevelType w:val="hybridMultilevel"/>
     <w:tmpl w:val="21229DCE"/>
@@ -9070,7 +10330,7 @@
       </w:rPr>
     </w:lvl>
   </w:abstractNum>
-  <w:abstractNum w:abstractNumId="6" w15:restartNumberingAfterBreak="0">
+  <w:abstractNum w:abstractNumId="7" w15:restartNumberingAfterBreak="0">
     <w:nsid w:val="4E776116"/>
     <w:multiLevelType w:val="hybridMultilevel"/>
     <w:tmpl w:val="944CBD1A"/>
@@ -9156,7 +10416,7 @@
       </w:pPr>
     </w:lvl>
   </w:abstractNum>
-  <w:abstractNum w:abstractNumId="7" w15:restartNumberingAfterBreak="0">
+  <w:abstractNum w:abstractNumId="8" w15:restartNumberingAfterBreak="0">
     <w:nsid w:val="50214040"/>
     <w:multiLevelType w:val="hybridMultilevel"/>
     <w:tmpl w:val="240A082E"/>
@@ -9269,7 +10529,7 @@
       </w:rPr>
     </w:lvl>
   </w:abstractNum>
-  <w:abstractNum w:abstractNumId="8" w15:restartNumberingAfterBreak="0">
+  <w:abstractNum w:abstractNumId="9" w15:restartNumberingAfterBreak="0">
     <w:nsid w:val="56B82971"/>
     <w:multiLevelType w:val="hybridMultilevel"/>
     <w:tmpl w:val="2FAAE912"/>
@@ -9355,7 +10615,7 @@
       </w:pPr>
     </w:lvl>
   </w:abstractNum>
-  <w:abstractNum w:abstractNumId="9" w15:restartNumberingAfterBreak="0">
+  <w:abstractNum w:abstractNumId="10" w15:restartNumberingAfterBreak="0">
     <w:nsid w:val="58126424"/>
     <w:multiLevelType w:val="hybridMultilevel"/>
     <w:tmpl w:val="E768080A"/>
@@ -9441,7 +10701,7 @@
       </w:pPr>
     </w:lvl>
   </w:abstractNum>
-  <w:abstractNum w:abstractNumId="10" w15:restartNumberingAfterBreak="0">
+  <w:abstractNum w:abstractNumId="11" w15:restartNumberingAfterBreak="0">
     <w:nsid w:val="5A7E67EA"/>
     <w:multiLevelType w:val="hybridMultilevel"/>
     <w:tmpl w:val="8930676C"/>
@@ -9554,7 +10814,7 @@
       </w:rPr>
     </w:lvl>
   </w:abstractNum>
-  <w:abstractNum w:abstractNumId="11" w15:restartNumberingAfterBreak="0">
+  <w:abstractNum w:abstractNumId="12" w15:restartNumberingAfterBreak="0">
     <w:nsid w:val="62E94E75"/>
     <w:multiLevelType w:val="hybridMultilevel"/>
     <w:tmpl w:val="614C1964"/>
@@ -9640,7 +10900,7 @@
       </w:pPr>
     </w:lvl>
   </w:abstractNum>
-  <w:abstractNum w:abstractNumId="12" w15:restartNumberingAfterBreak="0">
+  <w:abstractNum w:abstractNumId="13" w15:restartNumberingAfterBreak="0">
     <w:nsid w:val="73A84761"/>
     <w:multiLevelType w:val="multilevel"/>
     <w:tmpl w:val="85020424"/>
@@ -9756,7 +11016,7 @@
       </w:rPr>
     </w:lvl>
   </w:abstractNum>
-  <w:abstractNum w:abstractNumId="13" w15:restartNumberingAfterBreak="0">
+  <w:abstractNum w:abstractNumId="14" w15:restartNumberingAfterBreak="0">
     <w:nsid w:val="7DF73B18"/>
     <w:multiLevelType w:val="hybridMultilevel"/>
     <w:tmpl w:val="90C67E74"/>
@@ -9870,133 +11130,136 @@
     </w:lvl>
   </w:abstractNum>
   <w:num w:numId="1">
+    <w:abstractNumId w:val="12"/>
+  </w:num>
+  <w:num w:numId="2">
+    <w:abstractNumId w:val="1"/>
+  </w:num>
+  <w:num w:numId="3">
+    <w:abstractNumId w:val="1"/>
+  </w:num>
+  <w:num w:numId="4">
+    <w:abstractNumId w:val="1"/>
+  </w:num>
+  <w:num w:numId="5">
+    <w:abstractNumId w:val="1"/>
+  </w:num>
+  <w:num w:numId="6">
+    <w:abstractNumId w:val="1"/>
+  </w:num>
+  <w:num w:numId="7">
+    <w:abstractNumId w:val="1"/>
+  </w:num>
+  <w:num w:numId="8">
+    <w:abstractNumId w:val="1"/>
+  </w:num>
+  <w:num w:numId="9">
+    <w:abstractNumId w:val="1"/>
+  </w:num>
+  <w:num w:numId="10">
+    <w:abstractNumId w:val="1"/>
+  </w:num>
+  <w:num w:numId="11">
+    <w:abstractNumId w:val="1"/>
+  </w:num>
+  <w:num w:numId="12">
+    <w:abstractNumId w:val="1"/>
+  </w:num>
+  <w:num w:numId="13">
+    <w:abstractNumId w:val="1"/>
+  </w:num>
+  <w:num w:numId="14">
+    <w:abstractNumId w:val="1"/>
+  </w:num>
+  <w:num w:numId="15">
+    <w:abstractNumId w:val="1"/>
+  </w:num>
+  <w:num w:numId="16">
+    <w:abstractNumId w:val="1"/>
+  </w:num>
+  <w:num w:numId="17">
+    <w:abstractNumId w:val="1"/>
+  </w:num>
+  <w:num w:numId="18">
+    <w:abstractNumId w:val="1"/>
+  </w:num>
+  <w:num w:numId="19">
+    <w:abstractNumId w:val="1"/>
+  </w:num>
+  <w:num w:numId="20">
+    <w:abstractNumId w:val="1"/>
+  </w:num>
+  <w:num w:numId="21">
+    <w:abstractNumId w:val="1"/>
+  </w:num>
+  <w:num w:numId="22">
+    <w:abstractNumId w:val="1"/>
+  </w:num>
+  <w:num w:numId="23">
+    <w:abstractNumId w:val="1"/>
+  </w:num>
+  <w:num w:numId="24">
+    <w:abstractNumId w:val="1"/>
+  </w:num>
+  <w:num w:numId="25">
+    <w:abstractNumId w:val="1"/>
+  </w:num>
+  <w:num w:numId="26">
+    <w:abstractNumId w:val="1"/>
+  </w:num>
+  <w:num w:numId="27">
+    <w:abstractNumId w:val="1"/>
+  </w:num>
+  <w:num w:numId="28">
+    <w:abstractNumId w:val="1"/>
+  </w:num>
+  <w:num w:numId="29">
+    <w:abstractNumId w:val="1"/>
+  </w:num>
+  <w:num w:numId="30">
+    <w:abstractNumId w:val="1"/>
+  </w:num>
+  <w:num w:numId="31">
+    <w:abstractNumId w:val="1"/>
+  </w:num>
+  <w:num w:numId="32">
+    <w:abstractNumId w:val="3"/>
+  </w:num>
+  <w:num w:numId="33">
+    <w:abstractNumId w:val="4"/>
+  </w:num>
+  <w:num w:numId="34">
+    <w:abstractNumId w:val="13"/>
+  </w:num>
+  <w:num w:numId="35">
+    <w:abstractNumId w:val="10"/>
+  </w:num>
+  <w:num w:numId="36">
+    <w:abstractNumId w:val="6"/>
+  </w:num>
+  <w:num w:numId="37">
+    <w:abstractNumId w:val="8"/>
+  </w:num>
+  <w:num w:numId="38">
     <w:abstractNumId w:val="11"/>
   </w:num>
-  <w:num w:numId="2">
-    <w:abstractNumId w:val="0"/>
+  <w:num w:numId="39">
+    <w:abstractNumId w:val="14"/>
   </w:num>
-  <w:num w:numId="3">
-    <w:abstractNumId w:val="0"/>
+  <w:num w:numId="40">
+    <w:abstractNumId w:val="7"/>
   </w:num>
-  <w:num w:numId="4">
-    <w:abstractNumId w:val="0"/>
+  <w:num w:numId="41">
+    <w:abstractNumId w:val="9"/>
   </w:num>
-  <w:num w:numId="5">
-    <w:abstractNumId w:val="0"/>
+  <w:num w:numId="42">
+    <w:abstractNumId w:val="5"/>
   </w:num>
-  <w:num w:numId="6">
-    <w:abstractNumId w:val="0"/>
-  </w:num>
-  <w:num w:numId="7">
-    <w:abstractNumId w:val="0"/>
-  </w:num>
-  <w:num w:numId="8">
-    <w:abstractNumId w:val="0"/>
-  </w:num>
-  <w:num w:numId="9">
-    <w:abstractNumId w:val="0"/>
-  </w:num>
-  <w:num w:numId="10">
-    <w:abstractNumId w:val="0"/>
-  </w:num>
-  <w:num w:numId="11">
-    <w:abstractNumId w:val="0"/>
-  </w:num>
-  <w:num w:numId="12">
-    <w:abstractNumId w:val="0"/>
-  </w:num>
-  <w:num w:numId="13">
-    <w:abstractNumId w:val="0"/>
-  </w:num>
-  <w:num w:numId="14">
-    <w:abstractNumId w:val="0"/>
-  </w:num>
-  <w:num w:numId="15">
-    <w:abstractNumId w:val="0"/>
-  </w:num>
-  <w:num w:numId="16">
-    <w:abstractNumId w:val="0"/>
-  </w:num>
-  <w:num w:numId="17">
-    <w:abstractNumId w:val="0"/>
-  </w:num>
-  <w:num w:numId="18">
-    <w:abstractNumId w:val="0"/>
-  </w:num>
-  <w:num w:numId="19">
-    <w:abstractNumId w:val="0"/>
-  </w:num>
-  <w:num w:numId="20">
-    <w:abstractNumId w:val="0"/>
-  </w:num>
-  <w:num w:numId="21">
-    <w:abstractNumId w:val="0"/>
-  </w:num>
-  <w:num w:numId="22">
-    <w:abstractNumId w:val="0"/>
-  </w:num>
-  <w:num w:numId="23">
-    <w:abstractNumId w:val="0"/>
-  </w:num>
-  <w:num w:numId="24">
-    <w:abstractNumId w:val="0"/>
-  </w:num>
-  <w:num w:numId="25">
-    <w:abstractNumId w:val="0"/>
-  </w:num>
-  <w:num w:numId="26">
-    <w:abstractNumId w:val="0"/>
-  </w:num>
-  <w:num w:numId="27">
-    <w:abstractNumId w:val="0"/>
-  </w:num>
-  <w:num w:numId="28">
-    <w:abstractNumId w:val="0"/>
-  </w:num>
-  <w:num w:numId="29">
-    <w:abstractNumId w:val="0"/>
-  </w:num>
-  <w:num w:numId="30">
-    <w:abstractNumId w:val="0"/>
-  </w:num>
-  <w:num w:numId="31">
-    <w:abstractNumId w:val="0"/>
-  </w:num>
-  <w:num w:numId="32">
+  <w:num w:numId="43">
     <w:abstractNumId w:val="2"/>
   </w:num>
-  <w:num w:numId="33">
-    <w:abstractNumId w:val="3"/>
-  </w:num>
-  <w:num w:numId="34">
-    <w:abstractNumId w:val="12"/>
-  </w:num>
-  <w:num w:numId="35">
-    <w:abstractNumId w:val="9"/>
-  </w:num>
-  <w:num w:numId="36">
-    <w:abstractNumId w:val="5"/>
-  </w:num>
-  <w:num w:numId="37">
-    <w:abstractNumId w:val="7"/>
-  </w:num>
-  <w:num w:numId="38">
-    <w:abstractNumId w:val="10"/>
-  </w:num>
-  <w:num w:numId="39">
-    <w:abstractNumId w:val="13"/>
-  </w:num>
-  <w:num w:numId="40">
-    <w:abstractNumId w:val="6"/>
-  </w:num>
-  <w:num w:numId="41">
-    <w:abstractNumId w:val="8"/>
-  </w:num>
-  <w:num w:numId="42">
-    <w:abstractNumId w:val="4"/>
-  </w:num>
-  <w:num w:numId="43">
-    <w:abstractNumId w:val="1"/>
+  <w:num w:numId="44">
+    <w:abstractNumId w:val="0"/>
   </w:num>
 </w:numbering>
 </file>

</xml_diff>